<commit_message>
adding cover for the report
</commit_message>
<xml_diff>
--- a/Report.docx
+++ b/Report.docx
@@ -4,11 +4,237 @@
   <w:body>
     <w:p>
       <w:pPr>
+        <w:jc w:val="center"/>
+        <w:rPr>
+          <w:b/>
+          <w:bCs/>
+          <w:sz w:val="46"/>
+          <w:szCs w:val="46"/>
+        </w:rPr>
+      </w:pPr>
+      <w:r>
+        <w:rPr>
+          <w:b/>
+          <w:bCs/>
+          <w:sz w:val="46"/>
+          <w:szCs w:val="46"/>
+        </w:rPr>
+        <w:t>Scientific Computing</w:t>
+      </w:r>
+    </w:p>
+    <w:p>
+      <w:pPr>
+        <w:jc w:val="center"/>
+        <w:rPr>
+          <w:b/>
+          <w:bCs/>
+          <w:sz w:val="46"/>
+          <w:szCs w:val="46"/>
+        </w:rPr>
+      </w:pPr>
+      <w:r>
+        <w:rPr>
+          <w:b/>
+          <w:bCs/>
+          <w:sz w:val="46"/>
+          <w:szCs w:val="46"/>
+        </w:rPr>
+        <w:t>Project 1</w:t>
+      </w:r>
+    </w:p>
+    <w:p>
+      <w:pPr>
+        <w:jc w:val="center"/>
+        <w:rPr>
+          <w:b/>
+          <w:bCs/>
+          <w:sz w:val="46"/>
+          <w:szCs w:val="46"/>
+        </w:rPr>
+      </w:pPr>
+    </w:p>
+    <w:p>
+      <w:pPr>
+        <w:jc w:val="center"/>
+        <w:rPr>
+          <w:b/>
+          <w:bCs/>
+          <w:sz w:val="46"/>
+          <w:szCs w:val="46"/>
+        </w:rPr>
+      </w:pPr>
+    </w:p>
+    <w:p>
+      <w:pPr>
+        <w:jc w:val="center"/>
+        <w:rPr>
+          <w:b/>
+          <w:bCs/>
+          <w:sz w:val="46"/>
+          <w:szCs w:val="46"/>
+        </w:rPr>
+      </w:pPr>
+    </w:p>
+    <w:p>
+      <w:pPr>
+        <w:jc w:val="center"/>
+        <w:rPr>
+          <w:b/>
+          <w:bCs/>
+          <w:sz w:val="46"/>
+          <w:szCs w:val="46"/>
+        </w:rPr>
+      </w:pPr>
+    </w:p>
+    <w:p>
+      <w:pPr>
+        <w:rPr>
+          <w:b/>
+          <w:bCs/>
+          <w:sz w:val="36"/>
+          <w:szCs w:val="36"/>
+        </w:rPr>
+      </w:pPr>
+      <w:r>
+        <w:rPr>
+          <w:b/>
+          <w:bCs/>
+          <w:sz w:val="36"/>
+          <w:szCs w:val="36"/>
+        </w:rPr>
+        <w:t>Submitted by:</w:t>
+      </w:r>
+    </w:p>
+    <w:p>
+      <w:pPr>
+        <w:pStyle w:val="ListParagraph"/>
+        <w:numPr>
+          <w:ilvl w:val="0"/>
+          <w:numId w:val="1"/>
+        </w:numPr>
+        <w:rPr>
+          <w:b/>
+          <w:bCs/>
+          <w:sz w:val="36"/>
+          <w:szCs w:val="36"/>
+        </w:rPr>
+      </w:pPr>
+      <w:r>
+        <w:rPr>
+          <w:sz w:val="36"/>
+          <w:szCs w:val="36"/>
+        </w:rPr>
+        <w:t xml:space="preserve">Ahmed </w:t>
+      </w:r>
+      <w:proofErr w:type="spellStart"/>
+      <w:r>
+        <w:rPr>
+          <w:sz w:val="36"/>
+          <w:szCs w:val="36"/>
+        </w:rPr>
+        <w:t>Hussien</w:t>
+      </w:r>
+      <w:proofErr w:type="spellEnd"/>
+      <w:r>
+        <w:rPr>
+          <w:sz w:val="36"/>
+          <w:szCs w:val="36"/>
+        </w:rPr>
+        <w:t xml:space="preserve"> </w:t>
+      </w:r>
+      <w:proofErr w:type="spellStart"/>
+      <w:r>
+        <w:rPr>
+          <w:sz w:val="36"/>
+          <w:szCs w:val="36"/>
+        </w:rPr>
+        <w:t>Sabry</w:t>
+      </w:r>
+      <w:proofErr w:type="spellEnd"/>
+    </w:p>
+    <w:p>
+      <w:pPr>
+        <w:pStyle w:val="ListParagraph"/>
+        <w:numPr>
+          <w:ilvl w:val="0"/>
+          <w:numId w:val="1"/>
+        </w:numPr>
+        <w:rPr>
+          <w:b/>
+          <w:bCs/>
+          <w:sz w:val="36"/>
+          <w:szCs w:val="36"/>
+        </w:rPr>
+      </w:pPr>
+      <w:r>
+        <w:rPr>
+          <w:sz w:val="36"/>
+          <w:szCs w:val="36"/>
+        </w:rPr>
+        <w:t xml:space="preserve">Mohammed </w:t>
+      </w:r>
+      <w:proofErr w:type="spellStart"/>
+      <w:r>
+        <w:rPr>
+          <w:sz w:val="36"/>
+          <w:szCs w:val="36"/>
+        </w:rPr>
+        <w:t>Hassoubah</w:t>
+      </w:r>
+      <w:proofErr w:type="spellEnd"/>
+    </w:p>
+    <w:p>
+      <w:pPr>
+        <w:pStyle w:val="ListParagraph"/>
+        <w:numPr>
+          <w:ilvl w:val="0"/>
+          <w:numId w:val="1"/>
+        </w:numPr>
+        <w:rPr>
+          <w:b/>
+          <w:bCs/>
+          <w:sz w:val="36"/>
+          <w:szCs w:val="36"/>
+        </w:rPr>
+      </w:pPr>
+      <w:proofErr w:type="spellStart"/>
+      <w:r>
+        <w:rPr>
+          <w:sz w:val="36"/>
+          <w:szCs w:val="36"/>
+        </w:rPr>
+        <w:t>Ramy</w:t>
+      </w:r>
+      <w:proofErr w:type="spellEnd"/>
+      <w:r>
+        <w:rPr>
+          <w:sz w:val="36"/>
+          <w:szCs w:val="36"/>
+        </w:rPr>
+        <w:t xml:space="preserve"> ElKomy</w:t>
+      </w:r>
+    </w:p>
+    <w:p>
+      <w:r>
+        <w:br w:type="page"/>
+      </w:r>
+    </w:p>
+    <w:p>
+      <w:pPr>
+        <w:rPr>
+          <w:rFonts w:asciiTheme="majorHAnsi" w:eastAsiaTheme="majorEastAsia" w:hAnsiTheme="majorHAnsi" w:cstheme="majorBidi"/>
+          <w:spacing w:val="-10"/>
+          <w:kern w:val="28"/>
+          <w:sz w:val="56"/>
+          <w:szCs w:val="56"/>
+        </w:rPr>
+      </w:pPr>
+    </w:p>
+    <w:p>
+      <w:pPr>
         <w:pStyle w:val="Title"/>
         <w:jc w:val="center"/>
       </w:pPr>
-      <w:bookmarkStart w:id="0" w:name="_Hlk532164440"/>
-      <w:bookmarkEnd w:id="0"/>
       <w:r>
         <w:t>Scientific Computing coursework 1</w:t>
       </w:r>
@@ -377,10 +603,10 @@
                     </pic:cNvPicPr>
                   </pic:nvPicPr>
                   <pic:blipFill>
-                    <a:blip r:embed="rId5" cstate="print">
+                    <a:blip r:embed="rId6" cstate="print">
                       <a:extLst>
                         <a:ext uri="{28A0092B-C50C-407E-A947-70E740481C1C}">
-                          <a14:useLocalDpi xmlns:a14="http://schemas.microsoft.com/office/drawing/2010/main" xmlns:wps="http://schemas.microsoft.com/office/word/2010/wordprocessingShape" xmlns:wpi="http://schemas.microsoft.com/office/word/2010/wordprocessingInk" xmlns:wpg="http://schemas.microsoft.com/office/word/2010/wordprocessingGroup" xmlns:w16se="http://schemas.microsoft.com/office/word/2015/wordml/symex" xmlns:w16cid="http://schemas.microsoft.com/office/word/2016/wordml/cid" xmlns:w15="http://schemas.microsoft.com/office/word/2012/wordml" xmlns:w14="http://schemas.microsoft.com/office/word/2010/wordml" xmlns:w="http://schemas.openxmlformats.org/wordprocessingml/2006/main" xmlns:w10="urn:schemas-microsoft-com:office:word" xmlns:wp14="http://schemas.microsoft.com/office/word/2010/wordprocessingDrawing" xmlns:v="urn:schemas-microsoft-com:vml" xmlns:o="urn:schemas-microsoft-com:office:office" xmlns:am3d="http://schemas.microsoft.com/office/drawing/2017/model3d" xmlns:aink="http://schemas.microsoft.com/office/drawing/2016/ink" xmlns:mc="http://schemas.openxmlformats.org/markup-compatibility/2006" xmlns:cx8="http://schemas.microsoft.com/office/drawing/2016/5/14/chartex" xmlns:cx7="http://schemas.microsoft.com/office/drawing/2016/5/13/chartex" xmlns:cx6="http://schemas.microsoft.com/office/drawing/2016/5/12/chartex" xmlns:cx5="http://schemas.microsoft.com/office/drawing/2016/5/11/chartex" xmlns:cx4="http://schemas.microsoft.com/office/drawing/2016/5/10/chartex" xmlns:cx3="http://schemas.microsoft.com/office/drawing/2016/5/9/chartex" xmlns:cx2="http://schemas.microsoft.com/office/drawing/2015/10/21/chartex" xmlns:cx1="http://schemas.microsoft.com/office/drawing/2015/9/8/chartex" xmlns:cx="http://schemas.microsoft.com/office/drawing/2014/chartex" xmlns:wpc="http://schemas.microsoft.com/office/word/2010/wordprocessingCanvas" xmlns="" val="0"/>
+                          <a14:useLocalDpi xmlns="" xmlns:wpc="http://schemas.microsoft.com/office/word/2010/wordprocessingCanvas" xmlns:cx="http://schemas.microsoft.com/office/drawing/2014/chartex" xmlns:cx1="http://schemas.microsoft.com/office/drawing/2015/9/8/chartex" xmlns:cx2="http://schemas.microsoft.com/office/drawing/2015/10/21/chartex" xmlns:cx3="http://schemas.microsoft.com/office/drawing/2016/5/9/chartex" xmlns:cx4="http://schemas.microsoft.com/office/drawing/2016/5/10/chartex" xmlns:cx5="http://schemas.microsoft.com/office/drawing/2016/5/11/chartex" xmlns:cx6="http://schemas.microsoft.com/office/drawing/2016/5/12/chartex" xmlns:cx7="http://schemas.microsoft.com/office/drawing/2016/5/13/chartex" xmlns:cx8="http://schemas.microsoft.com/office/drawing/2016/5/14/chartex" xmlns:mc="http://schemas.openxmlformats.org/markup-compatibility/2006" xmlns:aink="http://schemas.microsoft.com/office/drawing/2016/ink" xmlns:am3d="http://schemas.microsoft.com/office/drawing/2017/model3d" xmlns:o="urn:schemas-microsoft-com:office:office" xmlns:v="urn:schemas-microsoft-com:vml" xmlns:wp14="http://schemas.microsoft.com/office/word/2010/wordprocessingDrawing" xmlns:w10="urn:schemas-microsoft-com:office:word" xmlns:w="http://schemas.openxmlformats.org/wordprocessingml/2006/main" xmlns:w14="http://schemas.microsoft.com/office/word/2010/wordml" xmlns:w15="http://schemas.microsoft.com/office/word/2012/wordml" xmlns:w16cid="http://schemas.microsoft.com/office/word/2016/wordml/cid" xmlns:w16se="http://schemas.microsoft.com/office/word/2015/wordml/symex" xmlns:wpg="http://schemas.microsoft.com/office/word/2010/wordprocessingGroup" xmlns:wpi="http://schemas.microsoft.com/office/word/2010/wordprocessingInk" xmlns:wps="http://schemas.microsoft.com/office/word/2010/wordprocessingShape" xmlns:a14="http://schemas.microsoft.com/office/drawing/2010/main" val="0"/>
                         </a:ext>
                       </a:extLst>
                     </a:blip>
@@ -430,10 +656,10 @@
                     </pic:cNvPicPr>
                   </pic:nvPicPr>
                   <pic:blipFill>
-                    <a:blip r:embed="rId6" cstate="print">
+                    <a:blip r:embed="rId7" cstate="print">
                       <a:extLst>
                         <a:ext uri="{28A0092B-C50C-407E-A947-70E740481C1C}">
-                          <a14:useLocalDpi xmlns:a14="http://schemas.microsoft.com/office/drawing/2010/main" xmlns:wps="http://schemas.microsoft.com/office/word/2010/wordprocessingShape" xmlns:wpi="http://schemas.microsoft.com/office/word/2010/wordprocessingInk" xmlns:wpg="http://schemas.microsoft.com/office/word/2010/wordprocessingGroup" xmlns:w16se="http://schemas.microsoft.com/office/word/2015/wordml/symex" xmlns:w16cid="http://schemas.microsoft.com/office/word/2016/wordml/cid" xmlns:w15="http://schemas.microsoft.com/office/word/2012/wordml" xmlns:w14="http://schemas.microsoft.com/office/word/2010/wordml" xmlns:w="http://schemas.openxmlformats.org/wordprocessingml/2006/main" xmlns:w10="urn:schemas-microsoft-com:office:word" xmlns:wp14="http://schemas.microsoft.com/office/word/2010/wordprocessingDrawing" xmlns:v="urn:schemas-microsoft-com:vml" xmlns:o="urn:schemas-microsoft-com:office:office" xmlns:am3d="http://schemas.microsoft.com/office/drawing/2017/model3d" xmlns:aink="http://schemas.microsoft.com/office/drawing/2016/ink" xmlns:mc="http://schemas.openxmlformats.org/markup-compatibility/2006" xmlns:cx8="http://schemas.microsoft.com/office/drawing/2016/5/14/chartex" xmlns:cx7="http://schemas.microsoft.com/office/drawing/2016/5/13/chartex" xmlns:cx6="http://schemas.microsoft.com/office/drawing/2016/5/12/chartex" xmlns:cx5="http://schemas.microsoft.com/office/drawing/2016/5/11/chartex" xmlns:cx4="http://schemas.microsoft.com/office/drawing/2016/5/10/chartex" xmlns:cx3="http://schemas.microsoft.com/office/drawing/2016/5/9/chartex" xmlns:cx2="http://schemas.microsoft.com/office/drawing/2015/10/21/chartex" xmlns:cx1="http://schemas.microsoft.com/office/drawing/2015/9/8/chartex" xmlns:cx="http://schemas.microsoft.com/office/drawing/2014/chartex" xmlns:wpc="http://schemas.microsoft.com/office/word/2010/wordprocessingCanvas" xmlns="" val="0"/>
+                          <a14:useLocalDpi xmlns="" xmlns:wpc="http://schemas.microsoft.com/office/word/2010/wordprocessingCanvas" xmlns:cx="http://schemas.microsoft.com/office/drawing/2014/chartex" xmlns:cx1="http://schemas.microsoft.com/office/drawing/2015/9/8/chartex" xmlns:cx2="http://schemas.microsoft.com/office/drawing/2015/10/21/chartex" xmlns:cx3="http://schemas.microsoft.com/office/drawing/2016/5/9/chartex" xmlns:cx4="http://schemas.microsoft.com/office/drawing/2016/5/10/chartex" xmlns:cx5="http://schemas.microsoft.com/office/drawing/2016/5/11/chartex" xmlns:cx6="http://schemas.microsoft.com/office/drawing/2016/5/12/chartex" xmlns:cx7="http://schemas.microsoft.com/office/drawing/2016/5/13/chartex" xmlns:cx8="http://schemas.microsoft.com/office/drawing/2016/5/14/chartex" xmlns:mc="http://schemas.openxmlformats.org/markup-compatibility/2006" xmlns:aink="http://schemas.microsoft.com/office/drawing/2016/ink" xmlns:am3d="http://schemas.microsoft.com/office/drawing/2017/model3d" xmlns:o="urn:schemas-microsoft-com:office:office" xmlns:v="urn:schemas-microsoft-com:vml" xmlns:wp14="http://schemas.microsoft.com/office/word/2010/wordprocessingDrawing" xmlns:w10="urn:schemas-microsoft-com:office:word" xmlns:w="http://schemas.openxmlformats.org/wordprocessingml/2006/main" xmlns:w14="http://schemas.microsoft.com/office/word/2010/wordml" xmlns:w15="http://schemas.microsoft.com/office/word/2012/wordml" xmlns:w16cid="http://schemas.microsoft.com/office/word/2016/wordml/cid" xmlns:w16se="http://schemas.microsoft.com/office/word/2015/wordml/symex" xmlns:wpg="http://schemas.microsoft.com/office/word/2010/wordprocessingGroup" xmlns:wpi="http://schemas.microsoft.com/office/word/2010/wordprocessingInk" xmlns:wps="http://schemas.microsoft.com/office/word/2010/wordprocessingShape" xmlns:a14="http://schemas.microsoft.com/office/drawing/2010/main" val="0"/>
                         </a:ext>
                       </a:extLst>
                     </a:blip>
@@ -483,6 +709,7 @@
     </w:p>
     <w:p>
       <w:r>
+        <w:lastRenderedPageBreak/>
         <w:t xml:space="preserve">Gauss </w:t>
       </w:r>
       <w:r>
@@ -505,7 +732,6 @@
     </w:p>
     <w:p>
       <w:r>
-        <w:lastRenderedPageBreak/>
         <w:t xml:space="preserve">Gauss </w:t>
       </w:r>
       <w:r>
@@ -649,7 +875,7 @@
                     <pic:cNvPicPr/>
                   </pic:nvPicPr>
                   <pic:blipFill>
-                    <a:blip r:embed="rId7" cstate="print"/>
+                    <a:blip r:embed="rId8" cstate="print"/>
                     <a:stretch>
                       <a:fillRect/>
                     </a:stretch>
@@ -727,10 +953,10 @@
                     </pic:cNvPicPr>
                   </pic:nvPicPr>
                   <pic:blipFill>
-                    <a:blip r:embed="rId8" cstate="print">
+                    <a:blip r:embed="rId9" cstate="print">
                       <a:extLst>
                         <a:ext uri="{28A0092B-C50C-407E-A947-70E740481C1C}">
-                          <a14:useLocalDpi xmlns:a14="http://schemas.microsoft.com/office/drawing/2010/main" xmlns:wps="http://schemas.microsoft.com/office/word/2010/wordprocessingShape" xmlns:wpi="http://schemas.microsoft.com/office/word/2010/wordprocessingInk" xmlns:wpg="http://schemas.microsoft.com/office/word/2010/wordprocessingGroup" xmlns:w16se="http://schemas.microsoft.com/office/word/2015/wordml/symex" xmlns:w16cid="http://schemas.microsoft.com/office/word/2016/wordml/cid" xmlns:w15="http://schemas.microsoft.com/office/word/2012/wordml" xmlns:w14="http://schemas.microsoft.com/office/word/2010/wordml" xmlns:w="http://schemas.openxmlformats.org/wordprocessingml/2006/main" xmlns:w10="urn:schemas-microsoft-com:office:word" xmlns:wp14="http://schemas.microsoft.com/office/word/2010/wordprocessingDrawing" xmlns:v="urn:schemas-microsoft-com:vml" xmlns:o="urn:schemas-microsoft-com:office:office" xmlns:am3d="http://schemas.microsoft.com/office/drawing/2017/model3d" xmlns:aink="http://schemas.microsoft.com/office/drawing/2016/ink" xmlns:mc="http://schemas.openxmlformats.org/markup-compatibility/2006" xmlns:cx8="http://schemas.microsoft.com/office/drawing/2016/5/14/chartex" xmlns:cx7="http://schemas.microsoft.com/office/drawing/2016/5/13/chartex" xmlns:cx6="http://schemas.microsoft.com/office/drawing/2016/5/12/chartex" xmlns:cx5="http://schemas.microsoft.com/office/drawing/2016/5/11/chartex" xmlns:cx4="http://schemas.microsoft.com/office/drawing/2016/5/10/chartex" xmlns:cx3="http://schemas.microsoft.com/office/drawing/2016/5/9/chartex" xmlns:cx2="http://schemas.microsoft.com/office/drawing/2015/10/21/chartex" xmlns:cx1="http://schemas.microsoft.com/office/drawing/2015/9/8/chartex" xmlns:cx="http://schemas.microsoft.com/office/drawing/2014/chartex" xmlns:wpc="http://schemas.microsoft.com/office/word/2010/wordprocessingCanvas" xmlns="" val="0"/>
+                          <a14:useLocalDpi xmlns="" xmlns:wpc="http://schemas.microsoft.com/office/word/2010/wordprocessingCanvas" xmlns:cx="http://schemas.microsoft.com/office/drawing/2014/chartex" xmlns:cx1="http://schemas.microsoft.com/office/drawing/2015/9/8/chartex" xmlns:cx2="http://schemas.microsoft.com/office/drawing/2015/10/21/chartex" xmlns:cx3="http://schemas.microsoft.com/office/drawing/2016/5/9/chartex" xmlns:cx4="http://schemas.microsoft.com/office/drawing/2016/5/10/chartex" xmlns:cx5="http://schemas.microsoft.com/office/drawing/2016/5/11/chartex" xmlns:cx6="http://schemas.microsoft.com/office/drawing/2016/5/12/chartex" xmlns:cx7="http://schemas.microsoft.com/office/drawing/2016/5/13/chartex" xmlns:cx8="http://schemas.microsoft.com/office/drawing/2016/5/14/chartex" xmlns:mc="http://schemas.openxmlformats.org/markup-compatibility/2006" xmlns:aink="http://schemas.microsoft.com/office/drawing/2016/ink" xmlns:am3d="http://schemas.microsoft.com/office/drawing/2017/model3d" xmlns:o="urn:schemas-microsoft-com:office:office" xmlns:v="urn:schemas-microsoft-com:vml" xmlns:wp14="http://schemas.microsoft.com/office/word/2010/wordprocessingDrawing" xmlns:w10="urn:schemas-microsoft-com:office:word" xmlns:w="http://schemas.openxmlformats.org/wordprocessingml/2006/main" xmlns:w14="http://schemas.microsoft.com/office/word/2010/wordml" xmlns:w15="http://schemas.microsoft.com/office/word/2012/wordml" xmlns:w16cid="http://schemas.microsoft.com/office/word/2016/wordml/cid" xmlns:w16se="http://schemas.microsoft.com/office/word/2015/wordml/symex" xmlns:wpg="http://schemas.microsoft.com/office/word/2010/wordprocessingGroup" xmlns:wpi="http://schemas.microsoft.com/office/word/2010/wordprocessingInk" xmlns:wps="http://schemas.microsoft.com/office/word/2010/wordprocessingShape" xmlns:a14="http://schemas.microsoft.com/office/drawing/2010/main" val="0"/>
                         </a:ext>
                       </a:extLst>
                     </a:blip>
@@ -780,10 +1006,10 @@
                     </pic:cNvPicPr>
                   </pic:nvPicPr>
                   <pic:blipFill>
-                    <a:blip r:embed="rId9" cstate="print">
+                    <a:blip r:embed="rId10" cstate="print">
                       <a:extLst>
                         <a:ext uri="{28A0092B-C50C-407E-A947-70E740481C1C}">
-                          <a14:useLocalDpi xmlns:a14="http://schemas.microsoft.com/office/drawing/2010/main" xmlns:wps="http://schemas.microsoft.com/office/word/2010/wordprocessingShape" xmlns:wpi="http://schemas.microsoft.com/office/word/2010/wordprocessingInk" xmlns:wpg="http://schemas.microsoft.com/office/word/2010/wordprocessingGroup" xmlns:w16se="http://schemas.microsoft.com/office/word/2015/wordml/symex" xmlns:w16cid="http://schemas.microsoft.com/office/word/2016/wordml/cid" xmlns:w15="http://schemas.microsoft.com/office/word/2012/wordml" xmlns:w14="http://schemas.microsoft.com/office/word/2010/wordml" xmlns:w="http://schemas.openxmlformats.org/wordprocessingml/2006/main" xmlns:w10="urn:schemas-microsoft-com:office:word" xmlns:wp14="http://schemas.microsoft.com/office/word/2010/wordprocessingDrawing" xmlns:v="urn:schemas-microsoft-com:vml" xmlns:o="urn:schemas-microsoft-com:office:office" xmlns:am3d="http://schemas.microsoft.com/office/drawing/2017/model3d" xmlns:aink="http://schemas.microsoft.com/office/drawing/2016/ink" xmlns:mc="http://schemas.openxmlformats.org/markup-compatibility/2006" xmlns:cx8="http://schemas.microsoft.com/office/drawing/2016/5/14/chartex" xmlns:cx7="http://schemas.microsoft.com/office/drawing/2016/5/13/chartex" xmlns:cx6="http://schemas.microsoft.com/office/drawing/2016/5/12/chartex" xmlns:cx5="http://schemas.microsoft.com/office/drawing/2016/5/11/chartex" xmlns:cx4="http://schemas.microsoft.com/office/drawing/2016/5/10/chartex" xmlns:cx3="http://schemas.microsoft.com/office/drawing/2016/5/9/chartex" xmlns:cx2="http://schemas.microsoft.com/office/drawing/2015/10/21/chartex" xmlns:cx1="http://schemas.microsoft.com/office/drawing/2015/9/8/chartex" xmlns:cx="http://schemas.microsoft.com/office/drawing/2014/chartex" xmlns:wpc="http://schemas.microsoft.com/office/word/2010/wordprocessingCanvas" xmlns="" val="0"/>
+                          <a14:useLocalDpi xmlns="" xmlns:wpc="http://schemas.microsoft.com/office/word/2010/wordprocessingCanvas" xmlns:cx="http://schemas.microsoft.com/office/drawing/2014/chartex" xmlns:cx1="http://schemas.microsoft.com/office/drawing/2015/9/8/chartex" xmlns:cx2="http://schemas.microsoft.com/office/drawing/2015/10/21/chartex" xmlns:cx3="http://schemas.microsoft.com/office/drawing/2016/5/9/chartex" xmlns:cx4="http://schemas.microsoft.com/office/drawing/2016/5/10/chartex" xmlns:cx5="http://schemas.microsoft.com/office/drawing/2016/5/11/chartex" xmlns:cx6="http://schemas.microsoft.com/office/drawing/2016/5/12/chartex" xmlns:cx7="http://schemas.microsoft.com/office/drawing/2016/5/13/chartex" xmlns:cx8="http://schemas.microsoft.com/office/drawing/2016/5/14/chartex" xmlns:mc="http://schemas.openxmlformats.org/markup-compatibility/2006" xmlns:aink="http://schemas.microsoft.com/office/drawing/2016/ink" xmlns:am3d="http://schemas.microsoft.com/office/drawing/2017/model3d" xmlns:o="urn:schemas-microsoft-com:office:office" xmlns:v="urn:schemas-microsoft-com:vml" xmlns:wp14="http://schemas.microsoft.com/office/word/2010/wordprocessingDrawing" xmlns:w10="urn:schemas-microsoft-com:office:word" xmlns:w="http://schemas.openxmlformats.org/wordprocessingml/2006/main" xmlns:w14="http://schemas.microsoft.com/office/word/2010/wordml" xmlns:w15="http://schemas.microsoft.com/office/word/2012/wordml" xmlns:w16cid="http://schemas.microsoft.com/office/word/2016/wordml/cid" xmlns:w16se="http://schemas.microsoft.com/office/word/2015/wordml/symex" xmlns:wpg="http://schemas.microsoft.com/office/word/2010/wordprocessingGroup" xmlns:wpi="http://schemas.microsoft.com/office/word/2010/wordprocessingInk" xmlns:wps="http://schemas.microsoft.com/office/word/2010/wordprocessingShape" xmlns:a14="http://schemas.microsoft.com/office/drawing/2010/main" val="0"/>
                         </a:ext>
                       </a:extLst>
                     </a:blip>
@@ -844,10 +1070,10 @@
                     </pic:cNvPicPr>
                   </pic:nvPicPr>
                   <pic:blipFill>
-                    <a:blip r:embed="rId8" cstate="print">
+                    <a:blip r:embed="rId9" cstate="print">
                       <a:extLst>
                         <a:ext uri="{28A0092B-C50C-407E-A947-70E740481C1C}">
-                          <a14:useLocalDpi xmlns:a14="http://schemas.microsoft.com/office/drawing/2010/main" xmlns:wps="http://schemas.microsoft.com/office/word/2010/wordprocessingShape" xmlns:wpi="http://schemas.microsoft.com/office/word/2010/wordprocessingInk" xmlns:wpg="http://schemas.microsoft.com/office/word/2010/wordprocessingGroup" xmlns:w16se="http://schemas.microsoft.com/office/word/2015/wordml/symex" xmlns:w16cid="http://schemas.microsoft.com/office/word/2016/wordml/cid" xmlns:w15="http://schemas.microsoft.com/office/word/2012/wordml" xmlns:w14="http://schemas.microsoft.com/office/word/2010/wordml" xmlns:w="http://schemas.openxmlformats.org/wordprocessingml/2006/main" xmlns:w10="urn:schemas-microsoft-com:office:word" xmlns:wp14="http://schemas.microsoft.com/office/word/2010/wordprocessingDrawing" xmlns:v="urn:schemas-microsoft-com:vml" xmlns:o="urn:schemas-microsoft-com:office:office" xmlns:am3d="http://schemas.microsoft.com/office/drawing/2017/model3d" xmlns:aink="http://schemas.microsoft.com/office/drawing/2016/ink" xmlns:mc="http://schemas.openxmlformats.org/markup-compatibility/2006" xmlns:cx8="http://schemas.microsoft.com/office/drawing/2016/5/14/chartex" xmlns:cx7="http://schemas.microsoft.com/office/drawing/2016/5/13/chartex" xmlns:cx6="http://schemas.microsoft.com/office/drawing/2016/5/12/chartex" xmlns:cx5="http://schemas.microsoft.com/office/drawing/2016/5/11/chartex" xmlns:cx4="http://schemas.microsoft.com/office/drawing/2016/5/10/chartex" xmlns:cx3="http://schemas.microsoft.com/office/drawing/2016/5/9/chartex" xmlns:cx2="http://schemas.microsoft.com/office/drawing/2015/10/21/chartex" xmlns:cx1="http://schemas.microsoft.com/office/drawing/2015/9/8/chartex" xmlns:cx="http://schemas.microsoft.com/office/drawing/2014/chartex" xmlns:wpc="http://schemas.microsoft.com/office/word/2010/wordprocessingCanvas" xmlns="" val="0"/>
+                          <a14:useLocalDpi xmlns="" xmlns:wpc="http://schemas.microsoft.com/office/word/2010/wordprocessingCanvas" xmlns:cx="http://schemas.microsoft.com/office/drawing/2014/chartex" xmlns:cx1="http://schemas.microsoft.com/office/drawing/2015/9/8/chartex" xmlns:cx2="http://schemas.microsoft.com/office/drawing/2015/10/21/chartex" xmlns:cx3="http://schemas.microsoft.com/office/drawing/2016/5/9/chartex" xmlns:cx4="http://schemas.microsoft.com/office/drawing/2016/5/10/chartex" xmlns:cx5="http://schemas.microsoft.com/office/drawing/2016/5/11/chartex" xmlns:cx6="http://schemas.microsoft.com/office/drawing/2016/5/12/chartex" xmlns:cx7="http://schemas.microsoft.com/office/drawing/2016/5/13/chartex" xmlns:cx8="http://schemas.microsoft.com/office/drawing/2016/5/14/chartex" xmlns:mc="http://schemas.openxmlformats.org/markup-compatibility/2006" xmlns:aink="http://schemas.microsoft.com/office/drawing/2016/ink" xmlns:am3d="http://schemas.microsoft.com/office/drawing/2017/model3d" xmlns:o="urn:schemas-microsoft-com:office:office" xmlns:v="urn:schemas-microsoft-com:vml" xmlns:wp14="http://schemas.microsoft.com/office/word/2010/wordprocessingDrawing" xmlns:w10="urn:schemas-microsoft-com:office:word" xmlns:w="http://schemas.openxmlformats.org/wordprocessingml/2006/main" xmlns:w14="http://schemas.microsoft.com/office/word/2010/wordml" xmlns:w15="http://schemas.microsoft.com/office/word/2012/wordml" xmlns:w16cid="http://schemas.microsoft.com/office/word/2016/wordml/cid" xmlns:w16se="http://schemas.microsoft.com/office/word/2015/wordml/symex" xmlns:wpg="http://schemas.microsoft.com/office/word/2010/wordprocessingGroup" xmlns:wpi="http://schemas.microsoft.com/office/word/2010/wordprocessingInk" xmlns:wps="http://schemas.microsoft.com/office/word/2010/wordprocessingShape" xmlns:a14="http://schemas.microsoft.com/office/drawing/2010/main" val="0"/>
                         </a:ext>
                       </a:extLst>
                     </a:blip>
@@ -900,10 +1126,10 @@
                     </pic:cNvPicPr>
                   </pic:nvPicPr>
                   <pic:blipFill>
-                    <a:blip r:embed="rId10" cstate="print">
+                    <a:blip r:embed="rId11" cstate="print">
                       <a:extLst>
                         <a:ext uri="{28A0092B-C50C-407E-A947-70E740481C1C}">
-                          <a14:useLocalDpi xmlns:a14="http://schemas.microsoft.com/office/drawing/2010/main" xmlns:wps="http://schemas.microsoft.com/office/word/2010/wordprocessingShape" xmlns:wpi="http://schemas.microsoft.com/office/word/2010/wordprocessingInk" xmlns:wpg="http://schemas.microsoft.com/office/word/2010/wordprocessingGroup" xmlns:w16se="http://schemas.microsoft.com/office/word/2015/wordml/symex" xmlns:w16cid="http://schemas.microsoft.com/office/word/2016/wordml/cid" xmlns:w15="http://schemas.microsoft.com/office/word/2012/wordml" xmlns:w14="http://schemas.microsoft.com/office/word/2010/wordml" xmlns:w="http://schemas.openxmlformats.org/wordprocessingml/2006/main" xmlns:w10="urn:schemas-microsoft-com:office:word" xmlns:wp14="http://schemas.microsoft.com/office/word/2010/wordprocessingDrawing" xmlns:v="urn:schemas-microsoft-com:vml" xmlns:o="urn:schemas-microsoft-com:office:office" xmlns:am3d="http://schemas.microsoft.com/office/drawing/2017/model3d" xmlns:aink="http://schemas.microsoft.com/office/drawing/2016/ink" xmlns:mc="http://schemas.openxmlformats.org/markup-compatibility/2006" xmlns:cx8="http://schemas.microsoft.com/office/drawing/2016/5/14/chartex" xmlns:cx7="http://schemas.microsoft.com/office/drawing/2016/5/13/chartex" xmlns:cx6="http://schemas.microsoft.com/office/drawing/2016/5/12/chartex" xmlns:cx5="http://schemas.microsoft.com/office/drawing/2016/5/11/chartex" xmlns:cx4="http://schemas.microsoft.com/office/drawing/2016/5/10/chartex" xmlns:cx3="http://schemas.microsoft.com/office/drawing/2016/5/9/chartex" xmlns:cx2="http://schemas.microsoft.com/office/drawing/2015/10/21/chartex" xmlns:cx1="http://schemas.microsoft.com/office/drawing/2015/9/8/chartex" xmlns:cx="http://schemas.microsoft.com/office/drawing/2014/chartex" xmlns:wpc="http://schemas.microsoft.com/office/word/2010/wordprocessingCanvas" xmlns="" val="0"/>
+                          <a14:useLocalDpi xmlns="" xmlns:wpc="http://schemas.microsoft.com/office/word/2010/wordprocessingCanvas" xmlns:cx="http://schemas.microsoft.com/office/drawing/2014/chartex" xmlns:cx1="http://schemas.microsoft.com/office/drawing/2015/9/8/chartex" xmlns:cx2="http://schemas.microsoft.com/office/drawing/2015/10/21/chartex" xmlns:cx3="http://schemas.microsoft.com/office/drawing/2016/5/9/chartex" xmlns:cx4="http://schemas.microsoft.com/office/drawing/2016/5/10/chartex" xmlns:cx5="http://schemas.microsoft.com/office/drawing/2016/5/11/chartex" xmlns:cx6="http://schemas.microsoft.com/office/drawing/2016/5/12/chartex" xmlns:cx7="http://schemas.microsoft.com/office/drawing/2016/5/13/chartex" xmlns:cx8="http://schemas.microsoft.com/office/drawing/2016/5/14/chartex" xmlns:mc="http://schemas.openxmlformats.org/markup-compatibility/2006" xmlns:aink="http://schemas.microsoft.com/office/drawing/2016/ink" xmlns:am3d="http://schemas.microsoft.com/office/drawing/2017/model3d" xmlns:o="urn:schemas-microsoft-com:office:office" xmlns:v="urn:schemas-microsoft-com:vml" xmlns:wp14="http://schemas.microsoft.com/office/word/2010/wordprocessingDrawing" xmlns:w10="urn:schemas-microsoft-com:office:word" xmlns:w="http://schemas.openxmlformats.org/wordprocessingml/2006/main" xmlns:w14="http://schemas.microsoft.com/office/word/2010/wordml" xmlns:w15="http://schemas.microsoft.com/office/word/2012/wordml" xmlns:w16cid="http://schemas.microsoft.com/office/word/2016/wordml/cid" xmlns:w16se="http://schemas.microsoft.com/office/word/2015/wordml/symex" xmlns:wpg="http://schemas.microsoft.com/office/word/2010/wordprocessingGroup" xmlns:wpi="http://schemas.microsoft.com/office/word/2010/wordprocessingInk" xmlns:wps="http://schemas.microsoft.com/office/word/2010/wordprocessingShape" xmlns:a14="http://schemas.microsoft.com/office/drawing/2010/main" val="0"/>
                         </a:ext>
                       </a:extLst>
                     </a:blip>
@@ -966,10 +1192,10 @@
                     </pic:cNvPicPr>
                   </pic:nvPicPr>
                   <pic:blipFill>
-                    <a:blip r:embed="rId11" cstate="print">
+                    <a:blip r:embed="rId12" cstate="print">
                       <a:extLst>
                         <a:ext uri="{28A0092B-C50C-407E-A947-70E740481C1C}">
-                          <a14:useLocalDpi xmlns:a14="http://schemas.microsoft.com/office/drawing/2010/main" xmlns:wps="http://schemas.microsoft.com/office/word/2010/wordprocessingShape" xmlns:wpi="http://schemas.microsoft.com/office/word/2010/wordprocessingInk" xmlns:wpg="http://schemas.microsoft.com/office/word/2010/wordprocessingGroup" xmlns:w16se="http://schemas.microsoft.com/office/word/2015/wordml/symex" xmlns:w16cid="http://schemas.microsoft.com/office/word/2016/wordml/cid" xmlns:w15="http://schemas.microsoft.com/office/word/2012/wordml" xmlns:w14="http://schemas.microsoft.com/office/word/2010/wordml" xmlns:w="http://schemas.openxmlformats.org/wordprocessingml/2006/main" xmlns:w10="urn:schemas-microsoft-com:office:word" xmlns:wp14="http://schemas.microsoft.com/office/word/2010/wordprocessingDrawing" xmlns:v="urn:schemas-microsoft-com:vml" xmlns:o="urn:schemas-microsoft-com:office:office" xmlns:am3d="http://schemas.microsoft.com/office/drawing/2017/model3d" xmlns:aink="http://schemas.microsoft.com/office/drawing/2016/ink" xmlns:mc="http://schemas.openxmlformats.org/markup-compatibility/2006" xmlns:cx8="http://schemas.microsoft.com/office/drawing/2016/5/14/chartex" xmlns:cx7="http://schemas.microsoft.com/office/drawing/2016/5/13/chartex" xmlns:cx6="http://schemas.microsoft.com/office/drawing/2016/5/12/chartex" xmlns:cx5="http://schemas.microsoft.com/office/drawing/2016/5/11/chartex" xmlns:cx4="http://schemas.microsoft.com/office/drawing/2016/5/10/chartex" xmlns:cx3="http://schemas.microsoft.com/office/drawing/2016/5/9/chartex" xmlns:cx2="http://schemas.microsoft.com/office/drawing/2015/10/21/chartex" xmlns:cx1="http://schemas.microsoft.com/office/drawing/2015/9/8/chartex" xmlns:cx="http://schemas.microsoft.com/office/drawing/2014/chartex" xmlns:wpc="http://schemas.microsoft.com/office/word/2010/wordprocessingCanvas" xmlns="" val="0"/>
+                          <a14:useLocalDpi xmlns="" xmlns:wpc="http://schemas.microsoft.com/office/word/2010/wordprocessingCanvas" xmlns:cx="http://schemas.microsoft.com/office/drawing/2014/chartex" xmlns:cx1="http://schemas.microsoft.com/office/drawing/2015/9/8/chartex" xmlns:cx2="http://schemas.microsoft.com/office/drawing/2015/10/21/chartex" xmlns:cx3="http://schemas.microsoft.com/office/drawing/2016/5/9/chartex" xmlns:cx4="http://schemas.microsoft.com/office/drawing/2016/5/10/chartex" xmlns:cx5="http://schemas.microsoft.com/office/drawing/2016/5/11/chartex" xmlns:cx6="http://schemas.microsoft.com/office/drawing/2016/5/12/chartex" xmlns:cx7="http://schemas.microsoft.com/office/drawing/2016/5/13/chartex" xmlns:cx8="http://schemas.microsoft.com/office/drawing/2016/5/14/chartex" xmlns:mc="http://schemas.openxmlformats.org/markup-compatibility/2006" xmlns:aink="http://schemas.microsoft.com/office/drawing/2016/ink" xmlns:am3d="http://schemas.microsoft.com/office/drawing/2017/model3d" xmlns:o="urn:schemas-microsoft-com:office:office" xmlns:v="urn:schemas-microsoft-com:vml" xmlns:wp14="http://schemas.microsoft.com/office/word/2010/wordprocessingDrawing" xmlns:w10="urn:schemas-microsoft-com:office:word" xmlns:w="http://schemas.openxmlformats.org/wordprocessingml/2006/main" xmlns:w14="http://schemas.microsoft.com/office/word/2010/wordml" xmlns:w15="http://schemas.microsoft.com/office/word/2012/wordml" xmlns:w16cid="http://schemas.microsoft.com/office/word/2016/wordml/cid" xmlns:w16se="http://schemas.microsoft.com/office/word/2015/wordml/symex" xmlns:wpg="http://schemas.microsoft.com/office/word/2010/wordprocessingGroup" xmlns:wpi="http://schemas.microsoft.com/office/word/2010/wordprocessingInk" xmlns:wps="http://schemas.microsoft.com/office/word/2010/wordprocessingShape" xmlns:a14="http://schemas.microsoft.com/office/drawing/2010/main" val="0"/>
                         </a:ext>
                       </a:extLst>
                     </a:blip>
@@ -1022,10 +1248,10 @@
                     </pic:cNvPicPr>
                   </pic:nvPicPr>
                   <pic:blipFill>
-                    <a:blip r:embed="rId12" cstate="print">
+                    <a:blip r:embed="rId13" cstate="print">
                       <a:extLst>
                         <a:ext uri="{28A0092B-C50C-407E-A947-70E740481C1C}">
-                          <a14:useLocalDpi xmlns:a14="http://schemas.microsoft.com/office/drawing/2010/main" xmlns:wps="http://schemas.microsoft.com/office/word/2010/wordprocessingShape" xmlns:wpi="http://schemas.microsoft.com/office/word/2010/wordprocessingInk" xmlns:wpg="http://schemas.microsoft.com/office/word/2010/wordprocessingGroup" xmlns:w16se="http://schemas.microsoft.com/office/word/2015/wordml/symex" xmlns:w16cid="http://schemas.microsoft.com/office/word/2016/wordml/cid" xmlns:w15="http://schemas.microsoft.com/office/word/2012/wordml" xmlns:w14="http://schemas.microsoft.com/office/word/2010/wordml" xmlns:w="http://schemas.openxmlformats.org/wordprocessingml/2006/main" xmlns:w10="urn:schemas-microsoft-com:office:word" xmlns:wp14="http://schemas.microsoft.com/office/word/2010/wordprocessingDrawing" xmlns:v="urn:schemas-microsoft-com:vml" xmlns:o="urn:schemas-microsoft-com:office:office" xmlns:am3d="http://schemas.microsoft.com/office/drawing/2017/model3d" xmlns:aink="http://schemas.microsoft.com/office/drawing/2016/ink" xmlns:mc="http://schemas.openxmlformats.org/markup-compatibility/2006" xmlns:cx8="http://schemas.microsoft.com/office/drawing/2016/5/14/chartex" xmlns:cx7="http://schemas.microsoft.com/office/drawing/2016/5/13/chartex" xmlns:cx6="http://schemas.microsoft.com/office/drawing/2016/5/12/chartex" xmlns:cx5="http://schemas.microsoft.com/office/drawing/2016/5/11/chartex" xmlns:cx4="http://schemas.microsoft.com/office/drawing/2016/5/10/chartex" xmlns:cx3="http://schemas.microsoft.com/office/drawing/2016/5/9/chartex" xmlns:cx2="http://schemas.microsoft.com/office/drawing/2015/10/21/chartex" xmlns:cx1="http://schemas.microsoft.com/office/drawing/2015/9/8/chartex" xmlns:cx="http://schemas.microsoft.com/office/drawing/2014/chartex" xmlns:wpc="http://schemas.microsoft.com/office/word/2010/wordprocessingCanvas" xmlns="" val="0"/>
+                          <a14:useLocalDpi xmlns="" xmlns:wpc="http://schemas.microsoft.com/office/word/2010/wordprocessingCanvas" xmlns:cx="http://schemas.microsoft.com/office/drawing/2014/chartex" xmlns:cx1="http://schemas.microsoft.com/office/drawing/2015/9/8/chartex" xmlns:cx2="http://schemas.microsoft.com/office/drawing/2015/10/21/chartex" xmlns:cx3="http://schemas.microsoft.com/office/drawing/2016/5/9/chartex" xmlns:cx4="http://schemas.microsoft.com/office/drawing/2016/5/10/chartex" xmlns:cx5="http://schemas.microsoft.com/office/drawing/2016/5/11/chartex" xmlns:cx6="http://schemas.microsoft.com/office/drawing/2016/5/12/chartex" xmlns:cx7="http://schemas.microsoft.com/office/drawing/2016/5/13/chartex" xmlns:cx8="http://schemas.microsoft.com/office/drawing/2016/5/14/chartex" xmlns:mc="http://schemas.openxmlformats.org/markup-compatibility/2006" xmlns:aink="http://schemas.microsoft.com/office/drawing/2016/ink" xmlns:am3d="http://schemas.microsoft.com/office/drawing/2017/model3d" xmlns:o="urn:schemas-microsoft-com:office:office" xmlns:v="urn:schemas-microsoft-com:vml" xmlns:wp14="http://schemas.microsoft.com/office/word/2010/wordprocessingDrawing" xmlns:w10="urn:schemas-microsoft-com:office:word" xmlns:w="http://schemas.openxmlformats.org/wordprocessingml/2006/main" xmlns:w14="http://schemas.microsoft.com/office/word/2010/wordml" xmlns:w15="http://schemas.microsoft.com/office/word/2012/wordml" xmlns:w16cid="http://schemas.microsoft.com/office/word/2016/wordml/cid" xmlns:w16se="http://schemas.microsoft.com/office/word/2015/wordml/symex" xmlns:wpg="http://schemas.microsoft.com/office/word/2010/wordprocessingGroup" xmlns:wpi="http://schemas.microsoft.com/office/word/2010/wordprocessingInk" xmlns:wps="http://schemas.microsoft.com/office/word/2010/wordprocessingShape" xmlns:a14="http://schemas.microsoft.com/office/drawing/2010/main" val="0"/>
                         </a:ext>
                       </a:extLst>
                     </a:blip>
@@ -1089,10 +1315,10 @@
                     </pic:cNvPicPr>
                   </pic:nvPicPr>
                   <pic:blipFill>
-                    <a:blip r:embed="rId11" cstate="print">
+                    <a:blip r:embed="rId12" cstate="print">
                       <a:extLst>
                         <a:ext uri="{28A0092B-C50C-407E-A947-70E740481C1C}">
-                          <a14:useLocalDpi xmlns:a14="http://schemas.microsoft.com/office/drawing/2010/main" xmlns:wps="http://schemas.microsoft.com/office/word/2010/wordprocessingShape" xmlns:wpi="http://schemas.microsoft.com/office/word/2010/wordprocessingInk" xmlns:wpg="http://schemas.microsoft.com/office/word/2010/wordprocessingGroup" xmlns:w16se="http://schemas.microsoft.com/office/word/2015/wordml/symex" xmlns:w16cid="http://schemas.microsoft.com/office/word/2016/wordml/cid" xmlns:w15="http://schemas.microsoft.com/office/word/2012/wordml" xmlns:w14="http://schemas.microsoft.com/office/word/2010/wordml" xmlns:w="http://schemas.openxmlformats.org/wordprocessingml/2006/main" xmlns:w10="urn:schemas-microsoft-com:office:word" xmlns:wp14="http://schemas.microsoft.com/office/word/2010/wordprocessingDrawing" xmlns:v="urn:schemas-microsoft-com:vml" xmlns:o="urn:schemas-microsoft-com:office:office" xmlns:am3d="http://schemas.microsoft.com/office/drawing/2017/model3d" xmlns:aink="http://schemas.microsoft.com/office/drawing/2016/ink" xmlns:mc="http://schemas.openxmlformats.org/markup-compatibility/2006" xmlns:cx8="http://schemas.microsoft.com/office/drawing/2016/5/14/chartex" xmlns:cx7="http://schemas.microsoft.com/office/drawing/2016/5/13/chartex" xmlns:cx6="http://schemas.microsoft.com/office/drawing/2016/5/12/chartex" xmlns:cx5="http://schemas.microsoft.com/office/drawing/2016/5/11/chartex" xmlns:cx4="http://schemas.microsoft.com/office/drawing/2016/5/10/chartex" xmlns:cx3="http://schemas.microsoft.com/office/drawing/2016/5/9/chartex" xmlns:cx2="http://schemas.microsoft.com/office/drawing/2015/10/21/chartex" xmlns:cx1="http://schemas.microsoft.com/office/drawing/2015/9/8/chartex" xmlns:cx="http://schemas.microsoft.com/office/drawing/2014/chartex" xmlns:wpc="http://schemas.microsoft.com/office/word/2010/wordprocessingCanvas" xmlns="" val="0"/>
+                          <a14:useLocalDpi xmlns="" xmlns:wpc="http://schemas.microsoft.com/office/word/2010/wordprocessingCanvas" xmlns:cx="http://schemas.microsoft.com/office/drawing/2014/chartex" xmlns:cx1="http://schemas.microsoft.com/office/drawing/2015/9/8/chartex" xmlns:cx2="http://schemas.microsoft.com/office/drawing/2015/10/21/chartex" xmlns:cx3="http://schemas.microsoft.com/office/drawing/2016/5/9/chartex" xmlns:cx4="http://schemas.microsoft.com/office/drawing/2016/5/10/chartex" xmlns:cx5="http://schemas.microsoft.com/office/drawing/2016/5/11/chartex" xmlns:cx6="http://schemas.microsoft.com/office/drawing/2016/5/12/chartex" xmlns:cx7="http://schemas.microsoft.com/office/drawing/2016/5/13/chartex" xmlns:cx8="http://schemas.microsoft.com/office/drawing/2016/5/14/chartex" xmlns:mc="http://schemas.openxmlformats.org/markup-compatibility/2006" xmlns:aink="http://schemas.microsoft.com/office/drawing/2016/ink" xmlns:am3d="http://schemas.microsoft.com/office/drawing/2017/model3d" xmlns:o="urn:schemas-microsoft-com:office:office" xmlns:v="urn:schemas-microsoft-com:vml" xmlns:wp14="http://schemas.microsoft.com/office/word/2010/wordprocessingDrawing" xmlns:w10="urn:schemas-microsoft-com:office:word" xmlns:w="http://schemas.openxmlformats.org/wordprocessingml/2006/main" xmlns:w14="http://schemas.microsoft.com/office/word/2010/wordml" xmlns:w15="http://schemas.microsoft.com/office/word/2012/wordml" xmlns:w16cid="http://schemas.microsoft.com/office/word/2016/wordml/cid" xmlns:w16se="http://schemas.microsoft.com/office/word/2015/wordml/symex" xmlns:wpg="http://schemas.microsoft.com/office/word/2010/wordprocessingGroup" xmlns:wpi="http://schemas.microsoft.com/office/word/2010/wordprocessingInk" xmlns:wps="http://schemas.microsoft.com/office/word/2010/wordprocessingShape" xmlns:a14="http://schemas.microsoft.com/office/drawing/2010/main" val="0"/>
                         </a:ext>
                       </a:extLst>
                     </a:blip>
@@ -1145,10 +1371,10 @@
                     </pic:cNvPicPr>
                   </pic:nvPicPr>
                   <pic:blipFill>
-                    <a:blip r:embed="rId13" cstate="print">
+                    <a:blip r:embed="rId14" cstate="print">
                       <a:extLst>
                         <a:ext uri="{28A0092B-C50C-407E-A947-70E740481C1C}">
-                          <a14:useLocalDpi xmlns:a14="http://schemas.microsoft.com/office/drawing/2010/main" xmlns:wps="http://schemas.microsoft.com/office/word/2010/wordprocessingShape" xmlns:wpi="http://schemas.microsoft.com/office/word/2010/wordprocessingInk" xmlns:wpg="http://schemas.microsoft.com/office/word/2010/wordprocessingGroup" xmlns:w16se="http://schemas.microsoft.com/office/word/2015/wordml/symex" xmlns:w16cid="http://schemas.microsoft.com/office/word/2016/wordml/cid" xmlns:w15="http://schemas.microsoft.com/office/word/2012/wordml" xmlns:w14="http://schemas.microsoft.com/office/word/2010/wordml" xmlns:w="http://schemas.openxmlformats.org/wordprocessingml/2006/main" xmlns:w10="urn:schemas-microsoft-com:office:word" xmlns:wp14="http://schemas.microsoft.com/office/word/2010/wordprocessingDrawing" xmlns:v="urn:schemas-microsoft-com:vml" xmlns:o="urn:schemas-microsoft-com:office:office" xmlns:am3d="http://schemas.microsoft.com/office/drawing/2017/model3d" xmlns:aink="http://schemas.microsoft.com/office/drawing/2016/ink" xmlns:mc="http://schemas.openxmlformats.org/markup-compatibility/2006" xmlns:cx8="http://schemas.microsoft.com/office/drawing/2016/5/14/chartex" xmlns:cx7="http://schemas.microsoft.com/office/drawing/2016/5/13/chartex" xmlns:cx6="http://schemas.microsoft.com/office/drawing/2016/5/12/chartex" xmlns:cx5="http://schemas.microsoft.com/office/drawing/2016/5/11/chartex" xmlns:cx4="http://schemas.microsoft.com/office/drawing/2016/5/10/chartex" xmlns:cx3="http://schemas.microsoft.com/office/drawing/2016/5/9/chartex" xmlns:cx2="http://schemas.microsoft.com/office/drawing/2015/10/21/chartex" xmlns:cx1="http://schemas.microsoft.com/office/drawing/2015/9/8/chartex" xmlns:cx="http://schemas.microsoft.com/office/drawing/2014/chartex" xmlns:wpc="http://schemas.microsoft.com/office/word/2010/wordprocessingCanvas" xmlns="" val="0"/>
+                          <a14:useLocalDpi xmlns="" xmlns:wpc="http://schemas.microsoft.com/office/word/2010/wordprocessingCanvas" xmlns:cx="http://schemas.microsoft.com/office/drawing/2014/chartex" xmlns:cx1="http://schemas.microsoft.com/office/drawing/2015/9/8/chartex" xmlns:cx2="http://schemas.microsoft.com/office/drawing/2015/10/21/chartex" xmlns:cx3="http://schemas.microsoft.com/office/drawing/2016/5/9/chartex" xmlns:cx4="http://schemas.microsoft.com/office/drawing/2016/5/10/chartex" xmlns:cx5="http://schemas.microsoft.com/office/drawing/2016/5/11/chartex" xmlns:cx6="http://schemas.microsoft.com/office/drawing/2016/5/12/chartex" xmlns:cx7="http://schemas.microsoft.com/office/drawing/2016/5/13/chartex" xmlns:cx8="http://schemas.microsoft.com/office/drawing/2016/5/14/chartex" xmlns:mc="http://schemas.openxmlformats.org/markup-compatibility/2006" xmlns:aink="http://schemas.microsoft.com/office/drawing/2016/ink" xmlns:am3d="http://schemas.microsoft.com/office/drawing/2017/model3d" xmlns:o="urn:schemas-microsoft-com:office:office" xmlns:v="urn:schemas-microsoft-com:vml" xmlns:wp14="http://schemas.microsoft.com/office/word/2010/wordprocessingDrawing" xmlns:w10="urn:schemas-microsoft-com:office:word" xmlns:w="http://schemas.openxmlformats.org/wordprocessingml/2006/main" xmlns:w14="http://schemas.microsoft.com/office/word/2010/wordml" xmlns:w15="http://schemas.microsoft.com/office/word/2012/wordml" xmlns:w16cid="http://schemas.microsoft.com/office/word/2016/wordml/cid" xmlns:w16se="http://schemas.microsoft.com/office/word/2015/wordml/symex" xmlns:wpg="http://schemas.microsoft.com/office/word/2010/wordprocessingGroup" xmlns:wpi="http://schemas.microsoft.com/office/word/2010/wordprocessingInk" xmlns:wps="http://schemas.microsoft.com/office/word/2010/wordprocessingShape" xmlns:a14="http://schemas.microsoft.com/office/drawing/2010/main" val="0"/>
                         </a:ext>
                       </a:extLst>
                     </a:blip>
@@ -1213,10 +1439,10 @@
                     </pic:cNvPicPr>
                   </pic:nvPicPr>
                   <pic:blipFill>
-                    <a:blip r:embed="rId14" cstate="print">
+                    <a:blip r:embed="rId15" cstate="print">
                       <a:extLst>
                         <a:ext uri="{28A0092B-C50C-407E-A947-70E740481C1C}">
-                          <a14:useLocalDpi xmlns:a14="http://schemas.microsoft.com/office/drawing/2010/main" xmlns:wps="http://schemas.microsoft.com/office/word/2010/wordprocessingShape" xmlns:wpi="http://schemas.microsoft.com/office/word/2010/wordprocessingInk" xmlns:wpg="http://schemas.microsoft.com/office/word/2010/wordprocessingGroup" xmlns:w16se="http://schemas.microsoft.com/office/word/2015/wordml/symex" xmlns:w16cid="http://schemas.microsoft.com/office/word/2016/wordml/cid" xmlns:w15="http://schemas.microsoft.com/office/word/2012/wordml" xmlns:w14="http://schemas.microsoft.com/office/word/2010/wordml" xmlns:w="http://schemas.openxmlformats.org/wordprocessingml/2006/main" xmlns:w10="urn:schemas-microsoft-com:office:word" xmlns:wp14="http://schemas.microsoft.com/office/word/2010/wordprocessingDrawing" xmlns:v="urn:schemas-microsoft-com:vml" xmlns:o="urn:schemas-microsoft-com:office:office" xmlns:am3d="http://schemas.microsoft.com/office/drawing/2017/model3d" xmlns:aink="http://schemas.microsoft.com/office/drawing/2016/ink" xmlns:mc="http://schemas.openxmlformats.org/markup-compatibility/2006" xmlns:cx8="http://schemas.microsoft.com/office/drawing/2016/5/14/chartex" xmlns:cx7="http://schemas.microsoft.com/office/drawing/2016/5/13/chartex" xmlns:cx6="http://schemas.microsoft.com/office/drawing/2016/5/12/chartex" xmlns:cx5="http://schemas.microsoft.com/office/drawing/2016/5/11/chartex" xmlns:cx4="http://schemas.microsoft.com/office/drawing/2016/5/10/chartex" xmlns:cx3="http://schemas.microsoft.com/office/drawing/2016/5/9/chartex" xmlns:cx2="http://schemas.microsoft.com/office/drawing/2015/10/21/chartex" xmlns:cx1="http://schemas.microsoft.com/office/drawing/2015/9/8/chartex" xmlns:cx="http://schemas.microsoft.com/office/drawing/2014/chartex" xmlns:wpc="http://schemas.microsoft.com/office/word/2010/wordprocessingCanvas" xmlns="" val="0"/>
+                          <a14:useLocalDpi xmlns="" xmlns:wpc="http://schemas.microsoft.com/office/word/2010/wordprocessingCanvas" xmlns:cx="http://schemas.microsoft.com/office/drawing/2014/chartex" xmlns:cx1="http://schemas.microsoft.com/office/drawing/2015/9/8/chartex" xmlns:cx2="http://schemas.microsoft.com/office/drawing/2015/10/21/chartex" xmlns:cx3="http://schemas.microsoft.com/office/drawing/2016/5/9/chartex" xmlns:cx4="http://schemas.microsoft.com/office/drawing/2016/5/10/chartex" xmlns:cx5="http://schemas.microsoft.com/office/drawing/2016/5/11/chartex" xmlns:cx6="http://schemas.microsoft.com/office/drawing/2016/5/12/chartex" xmlns:cx7="http://schemas.microsoft.com/office/drawing/2016/5/13/chartex" xmlns:cx8="http://schemas.microsoft.com/office/drawing/2016/5/14/chartex" xmlns:mc="http://schemas.openxmlformats.org/markup-compatibility/2006" xmlns:aink="http://schemas.microsoft.com/office/drawing/2016/ink" xmlns:am3d="http://schemas.microsoft.com/office/drawing/2017/model3d" xmlns:o="urn:schemas-microsoft-com:office:office" xmlns:v="urn:schemas-microsoft-com:vml" xmlns:wp14="http://schemas.microsoft.com/office/word/2010/wordprocessingDrawing" xmlns:w10="urn:schemas-microsoft-com:office:word" xmlns:w="http://schemas.openxmlformats.org/wordprocessingml/2006/main" xmlns:w14="http://schemas.microsoft.com/office/word/2010/wordml" xmlns:w15="http://schemas.microsoft.com/office/word/2012/wordml" xmlns:w16cid="http://schemas.microsoft.com/office/word/2016/wordml/cid" xmlns:w16se="http://schemas.microsoft.com/office/word/2015/wordml/symex" xmlns:wpg="http://schemas.microsoft.com/office/word/2010/wordprocessingGroup" xmlns:wpi="http://schemas.microsoft.com/office/word/2010/wordprocessingInk" xmlns:wps="http://schemas.microsoft.com/office/word/2010/wordprocessingShape" xmlns:a14="http://schemas.microsoft.com/office/drawing/2010/main" val="0"/>
                         </a:ext>
                       </a:extLst>
                     </a:blip>
@@ -1266,10 +1492,10 @@
                     </pic:cNvPicPr>
                   </pic:nvPicPr>
                   <pic:blipFill>
-                    <a:blip r:embed="rId15" cstate="print">
+                    <a:blip r:embed="rId16" cstate="print">
                       <a:extLst>
                         <a:ext uri="{28A0092B-C50C-407E-A947-70E740481C1C}">
-                          <a14:useLocalDpi xmlns:a14="http://schemas.microsoft.com/office/drawing/2010/main" xmlns:wps="http://schemas.microsoft.com/office/word/2010/wordprocessingShape" xmlns:wpi="http://schemas.microsoft.com/office/word/2010/wordprocessingInk" xmlns:wpg="http://schemas.microsoft.com/office/word/2010/wordprocessingGroup" xmlns:w16se="http://schemas.microsoft.com/office/word/2015/wordml/symex" xmlns:w16cid="http://schemas.microsoft.com/office/word/2016/wordml/cid" xmlns:w15="http://schemas.microsoft.com/office/word/2012/wordml" xmlns:w14="http://schemas.microsoft.com/office/word/2010/wordml" xmlns:w="http://schemas.openxmlformats.org/wordprocessingml/2006/main" xmlns:w10="urn:schemas-microsoft-com:office:word" xmlns:wp14="http://schemas.microsoft.com/office/word/2010/wordprocessingDrawing" xmlns:v="urn:schemas-microsoft-com:vml" xmlns:o="urn:schemas-microsoft-com:office:office" xmlns:am3d="http://schemas.microsoft.com/office/drawing/2017/model3d" xmlns:aink="http://schemas.microsoft.com/office/drawing/2016/ink" xmlns:mc="http://schemas.openxmlformats.org/markup-compatibility/2006" xmlns:cx8="http://schemas.microsoft.com/office/drawing/2016/5/14/chartex" xmlns:cx7="http://schemas.microsoft.com/office/drawing/2016/5/13/chartex" xmlns:cx6="http://schemas.microsoft.com/office/drawing/2016/5/12/chartex" xmlns:cx5="http://schemas.microsoft.com/office/drawing/2016/5/11/chartex" xmlns:cx4="http://schemas.microsoft.com/office/drawing/2016/5/10/chartex" xmlns:cx3="http://schemas.microsoft.com/office/drawing/2016/5/9/chartex" xmlns:cx2="http://schemas.microsoft.com/office/drawing/2015/10/21/chartex" xmlns:cx1="http://schemas.microsoft.com/office/drawing/2015/9/8/chartex" xmlns:cx="http://schemas.microsoft.com/office/drawing/2014/chartex" xmlns:wpc="http://schemas.microsoft.com/office/word/2010/wordprocessingCanvas" xmlns="" val="0"/>
+                          <a14:useLocalDpi xmlns="" xmlns:wpc="http://schemas.microsoft.com/office/word/2010/wordprocessingCanvas" xmlns:cx="http://schemas.microsoft.com/office/drawing/2014/chartex" xmlns:cx1="http://schemas.microsoft.com/office/drawing/2015/9/8/chartex" xmlns:cx2="http://schemas.microsoft.com/office/drawing/2015/10/21/chartex" xmlns:cx3="http://schemas.microsoft.com/office/drawing/2016/5/9/chartex" xmlns:cx4="http://schemas.microsoft.com/office/drawing/2016/5/10/chartex" xmlns:cx5="http://schemas.microsoft.com/office/drawing/2016/5/11/chartex" xmlns:cx6="http://schemas.microsoft.com/office/drawing/2016/5/12/chartex" xmlns:cx7="http://schemas.microsoft.com/office/drawing/2016/5/13/chartex" xmlns:cx8="http://schemas.microsoft.com/office/drawing/2016/5/14/chartex" xmlns:mc="http://schemas.openxmlformats.org/markup-compatibility/2006" xmlns:aink="http://schemas.microsoft.com/office/drawing/2016/ink" xmlns:am3d="http://schemas.microsoft.com/office/drawing/2017/model3d" xmlns:o="urn:schemas-microsoft-com:office:office" xmlns:v="urn:schemas-microsoft-com:vml" xmlns:wp14="http://schemas.microsoft.com/office/word/2010/wordprocessingDrawing" xmlns:w10="urn:schemas-microsoft-com:office:word" xmlns:w="http://schemas.openxmlformats.org/wordprocessingml/2006/main" xmlns:w14="http://schemas.microsoft.com/office/word/2010/wordml" xmlns:w15="http://schemas.microsoft.com/office/word/2012/wordml" xmlns:w16cid="http://schemas.microsoft.com/office/word/2016/wordml/cid" xmlns:w16se="http://schemas.microsoft.com/office/word/2015/wordml/symex" xmlns:wpg="http://schemas.microsoft.com/office/word/2010/wordprocessingGroup" xmlns:wpi="http://schemas.microsoft.com/office/word/2010/wordprocessingInk" xmlns:wps="http://schemas.microsoft.com/office/word/2010/wordprocessingShape" xmlns:a14="http://schemas.microsoft.com/office/drawing/2010/main" val="0"/>
                         </a:ext>
                       </a:extLst>
                     </a:blip>
@@ -1341,10 +1567,10 @@
                     </pic:cNvPicPr>
                   </pic:nvPicPr>
                   <pic:blipFill>
-                    <a:blip r:embed="rId16" cstate="print">
+                    <a:blip r:embed="rId17" cstate="print">
                       <a:extLst>
                         <a:ext uri="{28A0092B-C50C-407E-A947-70E740481C1C}">
-                          <a14:useLocalDpi xmlns:a14="http://schemas.microsoft.com/office/drawing/2010/main" xmlns:wps="http://schemas.microsoft.com/office/word/2010/wordprocessingShape" xmlns:wpi="http://schemas.microsoft.com/office/word/2010/wordprocessingInk" xmlns:wpg="http://schemas.microsoft.com/office/word/2010/wordprocessingGroup" xmlns:w16se="http://schemas.microsoft.com/office/word/2015/wordml/symex" xmlns:w16cid="http://schemas.microsoft.com/office/word/2016/wordml/cid" xmlns:w15="http://schemas.microsoft.com/office/word/2012/wordml" xmlns:w14="http://schemas.microsoft.com/office/word/2010/wordml" xmlns:w="http://schemas.openxmlformats.org/wordprocessingml/2006/main" xmlns:w10="urn:schemas-microsoft-com:office:word" xmlns:wp14="http://schemas.microsoft.com/office/word/2010/wordprocessingDrawing" xmlns:v="urn:schemas-microsoft-com:vml" xmlns:o="urn:schemas-microsoft-com:office:office" xmlns:am3d="http://schemas.microsoft.com/office/drawing/2017/model3d" xmlns:aink="http://schemas.microsoft.com/office/drawing/2016/ink" xmlns:mc="http://schemas.openxmlformats.org/markup-compatibility/2006" xmlns:cx8="http://schemas.microsoft.com/office/drawing/2016/5/14/chartex" xmlns:cx7="http://schemas.microsoft.com/office/drawing/2016/5/13/chartex" xmlns:cx6="http://schemas.microsoft.com/office/drawing/2016/5/12/chartex" xmlns:cx5="http://schemas.microsoft.com/office/drawing/2016/5/11/chartex" xmlns:cx4="http://schemas.microsoft.com/office/drawing/2016/5/10/chartex" xmlns:cx3="http://schemas.microsoft.com/office/drawing/2016/5/9/chartex" xmlns:cx2="http://schemas.microsoft.com/office/drawing/2015/10/21/chartex" xmlns:cx1="http://schemas.microsoft.com/office/drawing/2015/9/8/chartex" xmlns:cx="http://schemas.microsoft.com/office/drawing/2014/chartex" xmlns:wpc="http://schemas.microsoft.com/office/word/2010/wordprocessingCanvas" xmlns="" val="0"/>
+                          <a14:useLocalDpi xmlns="" xmlns:wpc="http://schemas.microsoft.com/office/word/2010/wordprocessingCanvas" xmlns:cx="http://schemas.microsoft.com/office/drawing/2014/chartex" xmlns:cx1="http://schemas.microsoft.com/office/drawing/2015/9/8/chartex" xmlns:cx2="http://schemas.microsoft.com/office/drawing/2015/10/21/chartex" xmlns:cx3="http://schemas.microsoft.com/office/drawing/2016/5/9/chartex" xmlns:cx4="http://schemas.microsoft.com/office/drawing/2016/5/10/chartex" xmlns:cx5="http://schemas.microsoft.com/office/drawing/2016/5/11/chartex" xmlns:cx6="http://schemas.microsoft.com/office/drawing/2016/5/12/chartex" xmlns:cx7="http://schemas.microsoft.com/office/drawing/2016/5/13/chartex" xmlns:cx8="http://schemas.microsoft.com/office/drawing/2016/5/14/chartex" xmlns:mc="http://schemas.openxmlformats.org/markup-compatibility/2006" xmlns:aink="http://schemas.microsoft.com/office/drawing/2016/ink" xmlns:am3d="http://schemas.microsoft.com/office/drawing/2017/model3d" xmlns:o="urn:schemas-microsoft-com:office:office" xmlns:v="urn:schemas-microsoft-com:vml" xmlns:wp14="http://schemas.microsoft.com/office/word/2010/wordprocessingDrawing" xmlns:w10="urn:schemas-microsoft-com:office:word" xmlns:w="http://schemas.openxmlformats.org/wordprocessingml/2006/main" xmlns:w14="http://schemas.microsoft.com/office/word/2010/wordml" xmlns:w15="http://schemas.microsoft.com/office/word/2012/wordml" xmlns:w16cid="http://schemas.microsoft.com/office/word/2016/wordml/cid" xmlns:w16se="http://schemas.microsoft.com/office/word/2015/wordml/symex" xmlns:wpg="http://schemas.microsoft.com/office/word/2010/wordprocessingGroup" xmlns:wpi="http://schemas.microsoft.com/office/word/2010/wordprocessingInk" xmlns:wps="http://schemas.microsoft.com/office/word/2010/wordprocessingShape" xmlns:a14="http://schemas.microsoft.com/office/drawing/2010/main" val="0"/>
                         </a:ext>
                       </a:extLst>
                     </a:blip>
@@ -1397,10 +1623,10 @@
                     </pic:cNvPicPr>
                   </pic:nvPicPr>
                   <pic:blipFill>
-                    <a:blip r:embed="rId15" cstate="print">
+                    <a:blip r:embed="rId16" cstate="print">
                       <a:extLst>
                         <a:ext uri="{28A0092B-C50C-407E-A947-70E740481C1C}">
-                          <a14:useLocalDpi xmlns:a14="http://schemas.microsoft.com/office/drawing/2010/main" xmlns:wps="http://schemas.microsoft.com/office/word/2010/wordprocessingShape" xmlns:wpi="http://schemas.microsoft.com/office/word/2010/wordprocessingInk" xmlns:wpg="http://schemas.microsoft.com/office/word/2010/wordprocessingGroup" xmlns:w16se="http://schemas.microsoft.com/office/word/2015/wordml/symex" xmlns:w16cid="http://schemas.microsoft.com/office/word/2016/wordml/cid" xmlns:w15="http://schemas.microsoft.com/office/word/2012/wordml" xmlns:w14="http://schemas.microsoft.com/office/word/2010/wordml" xmlns:w="http://schemas.openxmlformats.org/wordprocessingml/2006/main" xmlns:w10="urn:schemas-microsoft-com:office:word" xmlns:wp14="http://schemas.microsoft.com/office/word/2010/wordprocessingDrawing" xmlns:v="urn:schemas-microsoft-com:vml" xmlns:o="urn:schemas-microsoft-com:office:office" xmlns:am3d="http://schemas.microsoft.com/office/drawing/2017/model3d" xmlns:aink="http://schemas.microsoft.com/office/drawing/2016/ink" xmlns:mc="http://schemas.openxmlformats.org/markup-compatibility/2006" xmlns:cx8="http://schemas.microsoft.com/office/drawing/2016/5/14/chartex" xmlns:cx7="http://schemas.microsoft.com/office/drawing/2016/5/13/chartex" xmlns:cx6="http://schemas.microsoft.com/office/drawing/2016/5/12/chartex" xmlns:cx5="http://schemas.microsoft.com/office/drawing/2016/5/11/chartex" xmlns:cx4="http://schemas.microsoft.com/office/drawing/2016/5/10/chartex" xmlns:cx3="http://schemas.microsoft.com/office/drawing/2016/5/9/chartex" xmlns:cx2="http://schemas.microsoft.com/office/drawing/2015/10/21/chartex" xmlns:cx1="http://schemas.microsoft.com/office/drawing/2015/9/8/chartex" xmlns:cx="http://schemas.microsoft.com/office/drawing/2014/chartex" xmlns:wpc="http://schemas.microsoft.com/office/word/2010/wordprocessingCanvas" xmlns="" val="0"/>
+                          <a14:useLocalDpi xmlns="" xmlns:wpc="http://schemas.microsoft.com/office/word/2010/wordprocessingCanvas" xmlns:cx="http://schemas.microsoft.com/office/drawing/2014/chartex" xmlns:cx1="http://schemas.microsoft.com/office/drawing/2015/9/8/chartex" xmlns:cx2="http://schemas.microsoft.com/office/drawing/2015/10/21/chartex" xmlns:cx3="http://schemas.microsoft.com/office/drawing/2016/5/9/chartex" xmlns:cx4="http://schemas.microsoft.com/office/drawing/2016/5/10/chartex" xmlns:cx5="http://schemas.microsoft.com/office/drawing/2016/5/11/chartex" xmlns:cx6="http://schemas.microsoft.com/office/drawing/2016/5/12/chartex" xmlns:cx7="http://schemas.microsoft.com/office/drawing/2016/5/13/chartex" xmlns:cx8="http://schemas.microsoft.com/office/drawing/2016/5/14/chartex" xmlns:mc="http://schemas.openxmlformats.org/markup-compatibility/2006" xmlns:aink="http://schemas.microsoft.com/office/drawing/2016/ink" xmlns:am3d="http://schemas.microsoft.com/office/drawing/2017/model3d" xmlns:o="urn:schemas-microsoft-com:office:office" xmlns:v="urn:schemas-microsoft-com:vml" xmlns:wp14="http://schemas.microsoft.com/office/word/2010/wordprocessingDrawing" xmlns:w10="urn:schemas-microsoft-com:office:word" xmlns:w="http://schemas.openxmlformats.org/wordprocessingml/2006/main" xmlns:w14="http://schemas.microsoft.com/office/word/2010/wordml" xmlns:w15="http://schemas.microsoft.com/office/word/2012/wordml" xmlns:w16cid="http://schemas.microsoft.com/office/word/2016/wordml/cid" xmlns:w16se="http://schemas.microsoft.com/office/word/2015/wordml/symex" xmlns:wpg="http://schemas.microsoft.com/office/word/2010/wordprocessingGroup" xmlns:wpi="http://schemas.microsoft.com/office/word/2010/wordprocessingInk" xmlns:wps="http://schemas.microsoft.com/office/word/2010/wordprocessingShape" xmlns:a14="http://schemas.microsoft.com/office/drawing/2010/main" val="0"/>
                         </a:ext>
                       </a:extLst>
                     </a:blip>
@@ -1477,10 +1703,10 @@
                     </pic:cNvPicPr>
                   </pic:nvPicPr>
                   <pic:blipFill>
-                    <a:blip r:embed="rId5" cstate="print">
+                    <a:blip r:embed="rId6" cstate="print">
                       <a:extLst>
                         <a:ext uri="{28A0092B-C50C-407E-A947-70E740481C1C}">
-                          <a14:useLocalDpi xmlns:a14="http://schemas.microsoft.com/office/drawing/2010/main" xmlns:wps="http://schemas.microsoft.com/office/word/2010/wordprocessingShape" xmlns:wpi="http://schemas.microsoft.com/office/word/2010/wordprocessingInk" xmlns:wpg="http://schemas.microsoft.com/office/word/2010/wordprocessingGroup" xmlns:w16se="http://schemas.microsoft.com/office/word/2015/wordml/symex" xmlns:w16cid="http://schemas.microsoft.com/office/word/2016/wordml/cid" xmlns:w15="http://schemas.microsoft.com/office/word/2012/wordml" xmlns:w14="http://schemas.microsoft.com/office/word/2010/wordml" xmlns:w="http://schemas.openxmlformats.org/wordprocessingml/2006/main" xmlns:w10="urn:schemas-microsoft-com:office:word" xmlns:wp14="http://schemas.microsoft.com/office/word/2010/wordprocessingDrawing" xmlns:v="urn:schemas-microsoft-com:vml" xmlns:o="urn:schemas-microsoft-com:office:office" xmlns:am3d="http://schemas.microsoft.com/office/drawing/2017/model3d" xmlns:aink="http://schemas.microsoft.com/office/drawing/2016/ink" xmlns:mc="http://schemas.openxmlformats.org/markup-compatibility/2006" xmlns:cx8="http://schemas.microsoft.com/office/drawing/2016/5/14/chartex" xmlns:cx7="http://schemas.microsoft.com/office/drawing/2016/5/13/chartex" xmlns:cx6="http://schemas.microsoft.com/office/drawing/2016/5/12/chartex" xmlns:cx5="http://schemas.microsoft.com/office/drawing/2016/5/11/chartex" xmlns:cx4="http://schemas.microsoft.com/office/drawing/2016/5/10/chartex" xmlns:cx3="http://schemas.microsoft.com/office/drawing/2016/5/9/chartex" xmlns:cx2="http://schemas.microsoft.com/office/drawing/2015/10/21/chartex" xmlns:cx1="http://schemas.microsoft.com/office/drawing/2015/9/8/chartex" xmlns:cx="http://schemas.microsoft.com/office/drawing/2014/chartex" xmlns:wpc="http://schemas.microsoft.com/office/word/2010/wordprocessingCanvas" xmlns="" val="0"/>
+                          <a14:useLocalDpi xmlns="" xmlns:wpc="http://schemas.microsoft.com/office/word/2010/wordprocessingCanvas" xmlns:cx="http://schemas.microsoft.com/office/drawing/2014/chartex" xmlns:cx1="http://schemas.microsoft.com/office/drawing/2015/9/8/chartex" xmlns:cx2="http://schemas.microsoft.com/office/drawing/2015/10/21/chartex" xmlns:cx3="http://schemas.microsoft.com/office/drawing/2016/5/9/chartex" xmlns:cx4="http://schemas.microsoft.com/office/drawing/2016/5/10/chartex" xmlns:cx5="http://schemas.microsoft.com/office/drawing/2016/5/11/chartex" xmlns:cx6="http://schemas.microsoft.com/office/drawing/2016/5/12/chartex" xmlns:cx7="http://schemas.microsoft.com/office/drawing/2016/5/13/chartex" xmlns:cx8="http://schemas.microsoft.com/office/drawing/2016/5/14/chartex" xmlns:mc="http://schemas.openxmlformats.org/markup-compatibility/2006" xmlns:aink="http://schemas.microsoft.com/office/drawing/2016/ink" xmlns:am3d="http://schemas.microsoft.com/office/drawing/2017/model3d" xmlns:o="urn:schemas-microsoft-com:office:office" xmlns:v="urn:schemas-microsoft-com:vml" xmlns:wp14="http://schemas.microsoft.com/office/word/2010/wordprocessingDrawing" xmlns:w10="urn:schemas-microsoft-com:office:word" xmlns:w="http://schemas.openxmlformats.org/wordprocessingml/2006/main" xmlns:w14="http://schemas.microsoft.com/office/word/2010/wordml" xmlns:w15="http://schemas.microsoft.com/office/word/2012/wordml" xmlns:w16cid="http://schemas.microsoft.com/office/word/2016/wordml/cid" xmlns:w16se="http://schemas.microsoft.com/office/word/2015/wordml/symex" xmlns:wpg="http://schemas.microsoft.com/office/word/2010/wordprocessingGroup" xmlns:wpi="http://schemas.microsoft.com/office/word/2010/wordprocessingInk" xmlns:wps="http://schemas.microsoft.com/office/word/2010/wordprocessingShape" xmlns:a14="http://schemas.microsoft.com/office/drawing/2010/main" val="0"/>
                         </a:ext>
                       </a:extLst>
                     </a:blip>
@@ -1533,10 +1759,10 @@
                     </pic:cNvPicPr>
                   </pic:nvPicPr>
                   <pic:blipFill>
-                    <a:blip r:embed="rId17" cstate="print">
+                    <a:blip r:embed="rId18" cstate="print">
                       <a:extLst>
                         <a:ext uri="{28A0092B-C50C-407E-A947-70E740481C1C}">
-                          <a14:useLocalDpi xmlns:a14="http://schemas.microsoft.com/office/drawing/2010/main" xmlns:wps="http://schemas.microsoft.com/office/word/2010/wordprocessingShape" xmlns:wpi="http://schemas.microsoft.com/office/word/2010/wordprocessingInk" xmlns:wpg="http://schemas.microsoft.com/office/word/2010/wordprocessingGroup" xmlns:w16se="http://schemas.microsoft.com/office/word/2015/wordml/symex" xmlns:w16cid="http://schemas.microsoft.com/office/word/2016/wordml/cid" xmlns:w15="http://schemas.microsoft.com/office/word/2012/wordml" xmlns:w14="http://schemas.microsoft.com/office/word/2010/wordml" xmlns:w="http://schemas.openxmlformats.org/wordprocessingml/2006/main" xmlns:w10="urn:schemas-microsoft-com:office:word" xmlns:wp14="http://schemas.microsoft.com/office/word/2010/wordprocessingDrawing" xmlns:v="urn:schemas-microsoft-com:vml" xmlns:o="urn:schemas-microsoft-com:office:office" xmlns:am3d="http://schemas.microsoft.com/office/drawing/2017/model3d" xmlns:aink="http://schemas.microsoft.com/office/drawing/2016/ink" xmlns:mc="http://schemas.openxmlformats.org/markup-compatibility/2006" xmlns:cx8="http://schemas.microsoft.com/office/drawing/2016/5/14/chartex" xmlns:cx7="http://schemas.microsoft.com/office/drawing/2016/5/13/chartex" xmlns:cx6="http://schemas.microsoft.com/office/drawing/2016/5/12/chartex" xmlns:cx5="http://schemas.microsoft.com/office/drawing/2016/5/11/chartex" xmlns:cx4="http://schemas.microsoft.com/office/drawing/2016/5/10/chartex" xmlns:cx3="http://schemas.microsoft.com/office/drawing/2016/5/9/chartex" xmlns:cx2="http://schemas.microsoft.com/office/drawing/2015/10/21/chartex" xmlns:cx1="http://schemas.microsoft.com/office/drawing/2015/9/8/chartex" xmlns:cx="http://schemas.microsoft.com/office/drawing/2014/chartex" xmlns:wpc="http://schemas.microsoft.com/office/word/2010/wordprocessingCanvas" xmlns="" val="0"/>
+                          <a14:useLocalDpi xmlns="" xmlns:wpc="http://schemas.microsoft.com/office/word/2010/wordprocessingCanvas" xmlns:cx="http://schemas.microsoft.com/office/drawing/2014/chartex" xmlns:cx1="http://schemas.microsoft.com/office/drawing/2015/9/8/chartex" xmlns:cx2="http://schemas.microsoft.com/office/drawing/2015/10/21/chartex" xmlns:cx3="http://schemas.microsoft.com/office/drawing/2016/5/9/chartex" xmlns:cx4="http://schemas.microsoft.com/office/drawing/2016/5/10/chartex" xmlns:cx5="http://schemas.microsoft.com/office/drawing/2016/5/11/chartex" xmlns:cx6="http://schemas.microsoft.com/office/drawing/2016/5/12/chartex" xmlns:cx7="http://schemas.microsoft.com/office/drawing/2016/5/13/chartex" xmlns:cx8="http://schemas.microsoft.com/office/drawing/2016/5/14/chartex" xmlns:mc="http://schemas.openxmlformats.org/markup-compatibility/2006" xmlns:aink="http://schemas.microsoft.com/office/drawing/2016/ink" xmlns:am3d="http://schemas.microsoft.com/office/drawing/2017/model3d" xmlns:o="urn:schemas-microsoft-com:office:office" xmlns:v="urn:schemas-microsoft-com:vml" xmlns:wp14="http://schemas.microsoft.com/office/word/2010/wordprocessingDrawing" xmlns:w10="urn:schemas-microsoft-com:office:word" xmlns:w="http://schemas.openxmlformats.org/wordprocessingml/2006/main" xmlns:w14="http://schemas.microsoft.com/office/word/2010/wordml" xmlns:w15="http://schemas.microsoft.com/office/word/2012/wordml" xmlns:w16cid="http://schemas.microsoft.com/office/word/2016/wordml/cid" xmlns:w16se="http://schemas.microsoft.com/office/word/2015/wordml/symex" xmlns:wpg="http://schemas.microsoft.com/office/word/2010/wordprocessingGroup" xmlns:wpi="http://schemas.microsoft.com/office/word/2010/wordprocessingInk" xmlns:wps="http://schemas.microsoft.com/office/word/2010/wordprocessingShape" xmlns:a14="http://schemas.microsoft.com/office/drawing/2010/main" val="0"/>
                         </a:ext>
                       </a:extLst>
                     </a:blip>
@@ -1612,10 +1838,10 @@
                     </pic:cNvPicPr>
                   </pic:nvPicPr>
                   <pic:blipFill>
-                    <a:blip r:embed="rId6" cstate="print">
+                    <a:blip r:embed="rId7" cstate="print">
                       <a:extLst>
                         <a:ext uri="{28A0092B-C50C-407E-A947-70E740481C1C}">
-                          <a14:useLocalDpi xmlns:a14="http://schemas.microsoft.com/office/drawing/2010/main" xmlns:wps="http://schemas.microsoft.com/office/word/2010/wordprocessingShape" xmlns:wpi="http://schemas.microsoft.com/office/word/2010/wordprocessingInk" xmlns:wpg="http://schemas.microsoft.com/office/word/2010/wordprocessingGroup" xmlns:w16se="http://schemas.microsoft.com/office/word/2015/wordml/symex" xmlns:w16cid="http://schemas.microsoft.com/office/word/2016/wordml/cid" xmlns:w15="http://schemas.microsoft.com/office/word/2012/wordml" xmlns:w14="http://schemas.microsoft.com/office/word/2010/wordml" xmlns:w="http://schemas.openxmlformats.org/wordprocessingml/2006/main" xmlns:w10="urn:schemas-microsoft-com:office:word" xmlns:wp14="http://schemas.microsoft.com/office/word/2010/wordprocessingDrawing" xmlns:v="urn:schemas-microsoft-com:vml" xmlns:o="urn:schemas-microsoft-com:office:office" xmlns:am3d="http://schemas.microsoft.com/office/drawing/2017/model3d" xmlns:aink="http://schemas.microsoft.com/office/drawing/2016/ink" xmlns:mc="http://schemas.openxmlformats.org/markup-compatibility/2006" xmlns:cx8="http://schemas.microsoft.com/office/drawing/2016/5/14/chartex" xmlns:cx7="http://schemas.microsoft.com/office/drawing/2016/5/13/chartex" xmlns:cx6="http://schemas.microsoft.com/office/drawing/2016/5/12/chartex" xmlns:cx5="http://schemas.microsoft.com/office/drawing/2016/5/11/chartex" xmlns:cx4="http://schemas.microsoft.com/office/drawing/2016/5/10/chartex" xmlns:cx3="http://schemas.microsoft.com/office/drawing/2016/5/9/chartex" xmlns:cx2="http://schemas.microsoft.com/office/drawing/2015/10/21/chartex" xmlns:cx1="http://schemas.microsoft.com/office/drawing/2015/9/8/chartex" xmlns:cx="http://schemas.microsoft.com/office/drawing/2014/chartex" xmlns:wpc="http://schemas.microsoft.com/office/word/2010/wordprocessingCanvas" xmlns="" val="0"/>
+                          <a14:useLocalDpi xmlns="" xmlns:wpc="http://schemas.microsoft.com/office/word/2010/wordprocessingCanvas" xmlns:cx="http://schemas.microsoft.com/office/drawing/2014/chartex" xmlns:cx1="http://schemas.microsoft.com/office/drawing/2015/9/8/chartex" xmlns:cx2="http://schemas.microsoft.com/office/drawing/2015/10/21/chartex" xmlns:cx3="http://schemas.microsoft.com/office/drawing/2016/5/9/chartex" xmlns:cx4="http://schemas.microsoft.com/office/drawing/2016/5/10/chartex" xmlns:cx5="http://schemas.microsoft.com/office/drawing/2016/5/11/chartex" xmlns:cx6="http://schemas.microsoft.com/office/drawing/2016/5/12/chartex" xmlns:cx7="http://schemas.microsoft.com/office/drawing/2016/5/13/chartex" xmlns:cx8="http://schemas.microsoft.com/office/drawing/2016/5/14/chartex" xmlns:mc="http://schemas.openxmlformats.org/markup-compatibility/2006" xmlns:aink="http://schemas.microsoft.com/office/drawing/2016/ink" xmlns:am3d="http://schemas.microsoft.com/office/drawing/2017/model3d" xmlns:o="urn:schemas-microsoft-com:office:office" xmlns:v="urn:schemas-microsoft-com:vml" xmlns:wp14="http://schemas.microsoft.com/office/word/2010/wordprocessingDrawing" xmlns:w10="urn:schemas-microsoft-com:office:word" xmlns:w="http://schemas.openxmlformats.org/wordprocessingml/2006/main" xmlns:w14="http://schemas.microsoft.com/office/word/2010/wordml" xmlns:w15="http://schemas.microsoft.com/office/word/2012/wordml" xmlns:w16cid="http://schemas.microsoft.com/office/word/2016/wordml/cid" xmlns:w16se="http://schemas.microsoft.com/office/word/2015/wordml/symex" xmlns:wpg="http://schemas.microsoft.com/office/word/2010/wordprocessingGroup" xmlns:wpi="http://schemas.microsoft.com/office/word/2010/wordprocessingInk" xmlns:wps="http://schemas.microsoft.com/office/word/2010/wordprocessingShape" xmlns:a14="http://schemas.microsoft.com/office/drawing/2010/main" val="0"/>
                         </a:ext>
                       </a:extLst>
                     </a:blip>
@@ -1668,10 +1894,10 @@
                     </pic:cNvPicPr>
                   </pic:nvPicPr>
                   <pic:blipFill>
-                    <a:blip r:embed="rId18" cstate="print">
+                    <a:blip r:embed="rId19" cstate="print">
                       <a:extLst>
                         <a:ext uri="{28A0092B-C50C-407E-A947-70E740481C1C}">
-                          <a14:useLocalDpi xmlns:a14="http://schemas.microsoft.com/office/drawing/2010/main" xmlns:wps="http://schemas.microsoft.com/office/word/2010/wordprocessingShape" xmlns:wpi="http://schemas.microsoft.com/office/word/2010/wordprocessingInk" xmlns:wpg="http://schemas.microsoft.com/office/word/2010/wordprocessingGroup" xmlns:w16se="http://schemas.microsoft.com/office/word/2015/wordml/symex" xmlns:w16cid="http://schemas.microsoft.com/office/word/2016/wordml/cid" xmlns:w15="http://schemas.microsoft.com/office/word/2012/wordml" xmlns:w14="http://schemas.microsoft.com/office/word/2010/wordml" xmlns:w="http://schemas.openxmlformats.org/wordprocessingml/2006/main" xmlns:w10="urn:schemas-microsoft-com:office:word" xmlns:wp14="http://schemas.microsoft.com/office/word/2010/wordprocessingDrawing" xmlns:v="urn:schemas-microsoft-com:vml" xmlns:o="urn:schemas-microsoft-com:office:office" xmlns:am3d="http://schemas.microsoft.com/office/drawing/2017/model3d" xmlns:aink="http://schemas.microsoft.com/office/drawing/2016/ink" xmlns:mc="http://schemas.openxmlformats.org/markup-compatibility/2006" xmlns:cx8="http://schemas.microsoft.com/office/drawing/2016/5/14/chartex" xmlns:cx7="http://schemas.microsoft.com/office/drawing/2016/5/13/chartex" xmlns:cx6="http://schemas.microsoft.com/office/drawing/2016/5/12/chartex" xmlns:cx5="http://schemas.microsoft.com/office/drawing/2016/5/11/chartex" xmlns:cx4="http://schemas.microsoft.com/office/drawing/2016/5/10/chartex" xmlns:cx3="http://schemas.microsoft.com/office/drawing/2016/5/9/chartex" xmlns:cx2="http://schemas.microsoft.com/office/drawing/2015/10/21/chartex" xmlns:cx1="http://schemas.microsoft.com/office/drawing/2015/9/8/chartex" xmlns:cx="http://schemas.microsoft.com/office/drawing/2014/chartex" xmlns:wpc="http://schemas.microsoft.com/office/word/2010/wordprocessingCanvas" xmlns="" val="0"/>
+                          <a14:useLocalDpi xmlns="" xmlns:wpc="http://schemas.microsoft.com/office/word/2010/wordprocessingCanvas" xmlns:cx="http://schemas.microsoft.com/office/drawing/2014/chartex" xmlns:cx1="http://schemas.microsoft.com/office/drawing/2015/9/8/chartex" xmlns:cx2="http://schemas.microsoft.com/office/drawing/2015/10/21/chartex" xmlns:cx3="http://schemas.microsoft.com/office/drawing/2016/5/9/chartex" xmlns:cx4="http://schemas.microsoft.com/office/drawing/2016/5/10/chartex" xmlns:cx5="http://schemas.microsoft.com/office/drawing/2016/5/11/chartex" xmlns:cx6="http://schemas.microsoft.com/office/drawing/2016/5/12/chartex" xmlns:cx7="http://schemas.microsoft.com/office/drawing/2016/5/13/chartex" xmlns:cx8="http://schemas.microsoft.com/office/drawing/2016/5/14/chartex" xmlns:mc="http://schemas.openxmlformats.org/markup-compatibility/2006" xmlns:aink="http://schemas.microsoft.com/office/drawing/2016/ink" xmlns:am3d="http://schemas.microsoft.com/office/drawing/2017/model3d" xmlns:o="urn:schemas-microsoft-com:office:office" xmlns:v="urn:schemas-microsoft-com:vml" xmlns:wp14="http://schemas.microsoft.com/office/word/2010/wordprocessingDrawing" xmlns:w10="urn:schemas-microsoft-com:office:word" xmlns:w="http://schemas.openxmlformats.org/wordprocessingml/2006/main" xmlns:w14="http://schemas.microsoft.com/office/word/2010/wordml" xmlns:w15="http://schemas.microsoft.com/office/word/2012/wordml" xmlns:w16cid="http://schemas.microsoft.com/office/word/2016/wordml/cid" xmlns:w16se="http://schemas.microsoft.com/office/word/2015/wordml/symex" xmlns:wpg="http://schemas.microsoft.com/office/word/2010/wordprocessingGroup" xmlns:wpi="http://schemas.microsoft.com/office/word/2010/wordprocessingInk" xmlns:wps="http://schemas.microsoft.com/office/word/2010/wordprocessingShape" xmlns:a14="http://schemas.microsoft.com/office/drawing/2010/main" val="0"/>
                         </a:ext>
                       </a:extLst>
                     </a:blip>
@@ -1744,10 +1970,10 @@
                     </pic:cNvPicPr>
                   </pic:nvPicPr>
                   <pic:blipFill>
-                    <a:blip r:embed="rId19" cstate="print">
+                    <a:blip r:embed="rId20" cstate="print">
                       <a:extLst>
                         <a:ext uri="{28A0092B-C50C-407E-A947-70E740481C1C}">
-                          <a14:useLocalDpi xmlns:a14="http://schemas.microsoft.com/office/drawing/2010/main" xmlns:wps="http://schemas.microsoft.com/office/word/2010/wordprocessingShape" xmlns:wpi="http://schemas.microsoft.com/office/word/2010/wordprocessingInk" xmlns:wpg="http://schemas.microsoft.com/office/word/2010/wordprocessingGroup" xmlns:w16se="http://schemas.microsoft.com/office/word/2015/wordml/symex" xmlns:w16cid="http://schemas.microsoft.com/office/word/2016/wordml/cid" xmlns:w15="http://schemas.microsoft.com/office/word/2012/wordml" xmlns:w14="http://schemas.microsoft.com/office/word/2010/wordml" xmlns:w="http://schemas.openxmlformats.org/wordprocessingml/2006/main" xmlns:w10="urn:schemas-microsoft-com:office:word" xmlns:wp14="http://schemas.microsoft.com/office/word/2010/wordprocessingDrawing" xmlns:v="urn:schemas-microsoft-com:vml" xmlns:o="urn:schemas-microsoft-com:office:office" xmlns:am3d="http://schemas.microsoft.com/office/drawing/2017/model3d" xmlns:aink="http://schemas.microsoft.com/office/drawing/2016/ink" xmlns:mc="http://schemas.openxmlformats.org/markup-compatibility/2006" xmlns:cx8="http://schemas.microsoft.com/office/drawing/2016/5/14/chartex" xmlns:cx7="http://schemas.microsoft.com/office/drawing/2016/5/13/chartex" xmlns:cx6="http://schemas.microsoft.com/office/drawing/2016/5/12/chartex" xmlns:cx5="http://schemas.microsoft.com/office/drawing/2016/5/11/chartex" xmlns:cx4="http://schemas.microsoft.com/office/drawing/2016/5/10/chartex" xmlns:cx3="http://schemas.microsoft.com/office/drawing/2016/5/9/chartex" xmlns:cx2="http://schemas.microsoft.com/office/drawing/2015/10/21/chartex" xmlns:cx1="http://schemas.microsoft.com/office/drawing/2015/9/8/chartex" xmlns:cx="http://schemas.microsoft.com/office/drawing/2014/chartex" xmlns:wpc="http://schemas.microsoft.com/office/word/2010/wordprocessingCanvas" xmlns="" val="0"/>
+                          <a14:useLocalDpi xmlns="" xmlns:wpc="http://schemas.microsoft.com/office/word/2010/wordprocessingCanvas" xmlns:cx="http://schemas.microsoft.com/office/drawing/2014/chartex" xmlns:cx1="http://schemas.microsoft.com/office/drawing/2015/9/8/chartex" xmlns:cx2="http://schemas.microsoft.com/office/drawing/2015/10/21/chartex" xmlns:cx3="http://schemas.microsoft.com/office/drawing/2016/5/9/chartex" xmlns:cx4="http://schemas.microsoft.com/office/drawing/2016/5/10/chartex" xmlns:cx5="http://schemas.microsoft.com/office/drawing/2016/5/11/chartex" xmlns:cx6="http://schemas.microsoft.com/office/drawing/2016/5/12/chartex" xmlns:cx7="http://schemas.microsoft.com/office/drawing/2016/5/13/chartex" xmlns:cx8="http://schemas.microsoft.com/office/drawing/2016/5/14/chartex" xmlns:mc="http://schemas.openxmlformats.org/markup-compatibility/2006" xmlns:aink="http://schemas.microsoft.com/office/drawing/2016/ink" xmlns:am3d="http://schemas.microsoft.com/office/drawing/2017/model3d" xmlns:o="urn:schemas-microsoft-com:office:office" xmlns:v="urn:schemas-microsoft-com:vml" xmlns:wp14="http://schemas.microsoft.com/office/word/2010/wordprocessingDrawing" xmlns:w10="urn:schemas-microsoft-com:office:word" xmlns:w="http://schemas.openxmlformats.org/wordprocessingml/2006/main" xmlns:w14="http://schemas.microsoft.com/office/word/2010/wordml" xmlns:w15="http://schemas.microsoft.com/office/word/2012/wordml" xmlns:w16cid="http://schemas.microsoft.com/office/word/2016/wordml/cid" xmlns:w16se="http://schemas.microsoft.com/office/word/2015/wordml/symex" xmlns:wpg="http://schemas.microsoft.com/office/word/2010/wordprocessingGroup" xmlns:wpi="http://schemas.microsoft.com/office/word/2010/wordprocessingInk" xmlns:wps="http://schemas.microsoft.com/office/word/2010/wordprocessingShape" xmlns:a14="http://schemas.microsoft.com/office/drawing/2010/main" val="0"/>
                         </a:ext>
                       </a:extLst>
                     </a:blip>
@@ -1800,10 +2026,10 @@
                     </pic:cNvPicPr>
                   </pic:nvPicPr>
                   <pic:blipFill>
-                    <a:blip r:embed="rId20" cstate="print">
+                    <a:blip r:embed="rId21" cstate="print">
                       <a:extLst>
                         <a:ext uri="{28A0092B-C50C-407E-A947-70E740481C1C}">
-                          <a14:useLocalDpi xmlns:a14="http://schemas.microsoft.com/office/drawing/2010/main" xmlns:wps="http://schemas.microsoft.com/office/word/2010/wordprocessingShape" xmlns:wpi="http://schemas.microsoft.com/office/word/2010/wordprocessingInk" xmlns:wpg="http://schemas.microsoft.com/office/word/2010/wordprocessingGroup" xmlns:w16se="http://schemas.microsoft.com/office/word/2015/wordml/symex" xmlns:w16cid="http://schemas.microsoft.com/office/word/2016/wordml/cid" xmlns:w15="http://schemas.microsoft.com/office/word/2012/wordml" xmlns:w14="http://schemas.microsoft.com/office/word/2010/wordml" xmlns:w="http://schemas.openxmlformats.org/wordprocessingml/2006/main" xmlns:w10="urn:schemas-microsoft-com:office:word" xmlns:wp14="http://schemas.microsoft.com/office/word/2010/wordprocessingDrawing" xmlns:v="urn:schemas-microsoft-com:vml" xmlns:o="urn:schemas-microsoft-com:office:office" xmlns:am3d="http://schemas.microsoft.com/office/drawing/2017/model3d" xmlns:aink="http://schemas.microsoft.com/office/drawing/2016/ink" xmlns:mc="http://schemas.openxmlformats.org/markup-compatibility/2006" xmlns:cx8="http://schemas.microsoft.com/office/drawing/2016/5/14/chartex" xmlns:cx7="http://schemas.microsoft.com/office/drawing/2016/5/13/chartex" xmlns:cx6="http://schemas.microsoft.com/office/drawing/2016/5/12/chartex" xmlns:cx5="http://schemas.microsoft.com/office/drawing/2016/5/11/chartex" xmlns:cx4="http://schemas.microsoft.com/office/drawing/2016/5/10/chartex" xmlns:cx3="http://schemas.microsoft.com/office/drawing/2016/5/9/chartex" xmlns:cx2="http://schemas.microsoft.com/office/drawing/2015/10/21/chartex" xmlns:cx1="http://schemas.microsoft.com/office/drawing/2015/9/8/chartex" xmlns:cx="http://schemas.microsoft.com/office/drawing/2014/chartex" xmlns:wpc="http://schemas.microsoft.com/office/word/2010/wordprocessingCanvas" xmlns="" val="0"/>
+                          <a14:useLocalDpi xmlns="" xmlns:wpc="http://schemas.microsoft.com/office/word/2010/wordprocessingCanvas" xmlns:cx="http://schemas.microsoft.com/office/drawing/2014/chartex" xmlns:cx1="http://schemas.microsoft.com/office/drawing/2015/9/8/chartex" xmlns:cx2="http://schemas.microsoft.com/office/drawing/2015/10/21/chartex" xmlns:cx3="http://schemas.microsoft.com/office/drawing/2016/5/9/chartex" xmlns:cx4="http://schemas.microsoft.com/office/drawing/2016/5/10/chartex" xmlns:cx5="http://schemas.microsoft.com/office/drawing/2016/5/11/chartex" xmlns:cx6="http://schemas.microsoft.com/office/drawing/2016/5/12/chartex" xmlns:cx7="http://schemas.microsoft.com/office/drawing/2016/5/13/chartex" xmlns:cx8="http://schemas.microsoft.com/office/drawing/2016/5/14/chartex" xmlns:mc="http://schemas.openxmlformats.org/markup-compatibility/2006" xmlns:aink="http://schemas.microsoft.com/office/drawing/2016/ink" xmlns:am3d="http://schemas.microsoft.com/office/drawing/2017/model3d" xmlns:o="urn:schemas-microsoft-com:office:office" xmlns:v="urn:schemas-microsoft-com:vml" xmlns:wp14="http://schemas.microsoft.com/office/word/2010/wordprocessingDrawing" xmlns:w10="urn:schemas-microsoft-com:office:word" xmlns:w="http://schemas.openxmlformats.org/wordprocessingml/2006/main" xmlns:w14="http://schemas.microsoft.com/office/word/2010/wordml" xmlns:w15="http://schemas.microsoft.com/office/word/2012/wordml" xmlns:w16cid="http://schemas.microsoft.com/office/word/2016/wordml/cid" xmlns:w16se="http://schemas.microsoft.com/office/word/2015/wordml/symex" xmlns:wpg="http://schemas.microsoft.com/office/word/2010/wordprocessingGroup" xmlns:wpi="http://schemas.microsoft.com/office/word/2010/wordprocessingInk" xmlns:wps="http://schemas.microsoft.com/office/word/2010/wordprocessingShape" xmlns:a14="http://schemas.microsoft.com/office/drawing/2010/main" val="0"/>
                         </a:ext>
                       </a:extLst>
                     </a:blip>
@@ -1873,10 +2099,10 @@
                     </pic:cNvPicPr>
                   </pic:nvPicPr>
                   <pic:blipFill>
-                    <a:blip r:embed="rId21" cstate="print">
+                    <a:blip r:embed="rId22" cstate="print">
                       <a:extLst>
                         <a:ext uri="{28A0092B-C50C-407E-A947-70E740481C1C}">
-                          <a14:useLocalDpi xmlns:a14="http://schemas.microsoft.com/office/drawing/2010/main" xmlns:wps="http://schemas.microsoft.com/office/word/2010/wordprocessingShape" xmlns:wpi="http://schemas.microsoft.com/office/word/2010/wordprocessingInk" xmlns:wpg="http://schemas.microsoft.com/office/word/2010/wordprocessingGroup" xmlns:w16se="http://schemas.microsoft.com/office/word/2015/wordml/symex" xmlns:w16cid="http://schemas.microsoft.com/office/word/2016/wordml/cid" xmlns:w15="http://schemas.microsoft.com/office/word/2012/wordml" xmlns:w14="http://schemas.microsoft.com/office/word/2010/wordml" xmlns:w="http://schemas.openxmlformats.org/wordprocessingml/2006/main" xmlns:w10="urn:schemas-microsoft-com:office:word" xmlns:wp14="http://schemas.microsoft.com/office/word/2010/wordprocessingDrawing" xmlns:v="urn:schemas-microsoft-com:vml" xmlns:o="urn:schemas-microsoft-com:office:office" xmlns:am3d="http://schemas.microsoft.com/office/drawing/2017/model3d" xmlns:aink="http://schemas.microsoft.com/office/drawing/2016/ink" xmlns:mc="http://schemas.openxmlformats.org/markup-compatibility/2006" xmlns:cx8="http://schemas.microsoft.com/office/drawing/2016/5/14/chartex" xmlns:cx7="http://schemas.microsoft.com/office/drawing/2016/5/13/chartex" xmlns:cx6="http://schemas.microsoft.com/office/drawing/2016/5/12/chartex" xmlns:cx5="http://schemas.microsoft.com/office/drawing/2016/5/11/chartex" xmlns:cx4="http://schemas.microsoft.com/office/drawing/2016/5/10/chartex" xmlns:cx3="http://schemas.microsoft.com/office/drawing/2016/5/9/chartex" xmlns:cx2="http://schemas.microsoft.com/office/drawing/2015/10/21/chartex" xmlns:cx1="http://schemas.microsoft.com/office/drawing/2015/9/8/chartex" xmlns:cx="http://schemas.microsoft.com/office/drawing/2014/chartex" xmlns:wpc="http://schemas.microsoft.com/office/word/2010/wordprocessingCanvas" xmlns="" val="0"/>
+                          <a14:useLocalDpi xmlns="" xmlns:wpc="http://schemas.microsoft.com/office/word/2010/wordprocessingCanvas" xmlns:cx="http://schemas.microsoft.com/office/drawing/2014/chartex" xmlns:cx1="http://schemas.microsoft.com/office/drawing/2015/9/8/chartex" xmlns:cx2="http://schemas.microsoft.com/office/drawing/2015/10/21/chartex" xmlns:cx3="http://schemas.microsoft.com/office/drawing/2016/5/9/chartex" xmlns:cx4="http://schemas.microsoft.com/office/drawing/2016/5/10/chartex" xmlns:cx5="http://schemas.microsoft.com/office/drawing/2016/5/11/chartex" xmlns:cx6="http://schemas.microsoft.com/office/drawing/2016/5/12/chartex" xmlns:cx7="http://schemas.microsoft.com/office/drawing/2016/5/13/chartex" xmlns:cx8="http://schemas.microsoft.com/office/drawing/2016/5/14/chartex" xmlns:mc="http://schemas.openxmlformats.org/markup-compatibility/2006" xmlns:aink="http://schemas.microsoft.com/office/drawing/2016/ink" xmlns:am3d="http://schemas.microsoft.com/office/drawing/2017/model3d" xmlns:o="urn:schemas-microsoft-com:office:office" xmlns:v="urn:schemas-microsoft-com:vml" xmlns:wp14="http://schemas.microsoft.com/office/word/2010/wordprocessingDrawing" xmlns:w10="urn:schemas-microsoft-com:office:word" xmlns:w="http://schemas.openxmlformats.org/wordprocessingml/2006/main" xmlns:w14="http://schemas.microsoft.com/office/word/2010/wordml" xmlns:w15="http://schemas.microsoft.com/office/word/2012/wordml" xmlns:w16cid="http://schemas.microsoft.com/office/word/2016/wordml/cid" xmlns:w16se="http://schemas.microsoft.com/office/word/2015/wordml/symex" xmlns:wpg="http://schemas.microsoft.com/office/word/2010/wordprocessingGroup" xmlns:wpi="http://schemas.microsoft.com/office/word/2010/wordprocessingInk" xmlns:wps="http://schemas.microsoft.com/office/word/2010/wordprocessingShape" xmlns:a14="http://schemas.microsoft.com/office/drawing/2010/main" val="0"/>
                         </a:ext>
                       </a:extLst>
                     </a:blip>
@@ -1929,10 +2155,10 @@
                     </pic:cNvPicPr>
                   </pic:nvPicPr>
                   <pic:blipFill>
-                    <a:blip r:embed="rId22" cstate="print">
+                    <a:blip r:embed="rId23" cstate="print">
                       <a:extLst>
                         <a:ext uri="{28A0092B-C50C-407E-A947-70E740481C1C}">
-                          <a14:useLocalDpi xmlns:a14="http://schemas.microsoft.com/office/drawing/2010/main" xmlns:wps="http://schemas.microsoft.com/office/word/2010/wordprocessingShape" xmlns:wpi="http://schemas.microsoft.com/office/word/2010/wordprocessingInk" xmlns:wpg="http://schemas.microsoft.com/office/word/2010/wordprocessingGroup" xmlns:w16se="http://schemas.microsoft.com/office/word/2015/wordml/symex" xmlns:w16cid="http://schemas.microsoft.com/office/word/2016/wordml/cid" xmlns:w15="http://schemas.microsoft.com/office/word/2012/wordml" xmlns:w14="http://schemas.microsoft.com/office/word/2010/wordml" xmlns:w="http://schemas.openxmlformats.org/wordprocessingml/2006/main" xmlns:w10="urn:schemas-microsoft-com:office:word" xmlns:wp14="http://schemas.microsoft.com/office/word/2010/wordprocessingDrawing" xmlns:v="urn:schemas-microsoft-com:vml" xmlns:o="urn:schemas-microsoft-com:office:office" xmlns:am3d="http://schemas.microsoft.com/office/drawing/2017/model3d" xmlns:aink="http://schemas.microsoft.com/office/drawing/2016/ink" xmlns:mc="http://schemas.openxmlformats.org/markup-compatibility/2006" xmlns:cx8="http://schemas.microsoft.com/office/drawing/2016/5/14/chartex" xmlns:cx7="http://schemas.microsoft.com/office/drawing/2016/5/13/chartex" xmlns:cx6="http://schemas.microsoft.com/office/drawing/2016/5/12/chartex" xmlns:cx5="http://schemas.microsoft.com/office/drawing/2016/5/11/chartex" xmlns:cx4="http://schemas.microsoft.com/office/drawing/2016/5/10/chartex" xmlns:cx3="http://schemas.microsoft.com/office/drawing/2016/5/9/chartex" xmlns:cx2="http://schemas.microsoft.com/office/drawing/2015/10/21/chartex" xmlns:cx1="http://schemas.microsoft.com/office/drawing/2015/9/8/chartex" xmlns:cx="http://schemas.microsoft.com/office/drawing/2014/chartex" xmlns:wpc="http://schemas.microsoft.com/office/word/2010/wordprocessingCanvas" xmlns="" val="0"/>
+                          <a14:useLocalDpi xmlns="" xmlns:wpc="http://schemas.microsoft.com/office/word/2010/wordprocessingCanvas" xmlns:cx="http://schemas.microsoft.com/office/drawing/2014/chartex" xmlns:cx1="http://schemas.microsoft.com/office/drawing/2015/9/8/chartex" xmlns:cx2="http://schemas.microsoft.com/office/drawing/2015/10/21/chartex" xmlns:cx3="http://schemas.microsoft.com/office/drawing/2016/5/9/chartex" xmlns:cx4="http://schemas.microsoft.com/office/drawing/2016/5/10/chartex" xmlns:cx5="http://schemas.microsoft.com/office/drawing/2016/5/11/chartex" xmlns:cx6="http://schemas.microsoft.com/office/drawing/2016/5/12/chartex" xmlns:cx7="http://schemas.microsoft.com/office/drawing/2016/5/13/chartex" xmlns:cx8="http://schemas.microsoft.com/office/drawing/2016/5/14/chartex" xmlns:mc="http://schemas.openxmlformats.org/markup-compatibility/2006" xmlns:aink="http://schemas.microsoft.com/office/drawing/2016/ink" xmlns:am3d="http://schemas.microsoft.com/office/drawing/2017/model3d" xmlns:o="urn:schemas-microsoft-com:office:office" xmlns:v="urn:schemas-microsoft-com:vml" xmlns:wp14="http://schemas.microsoft.com/office/word/2010/wordprocessingDrawing" xmlns:w10="urn:schemas-microsoft-com:office:word" xmlns:w="http://schemas.openxmlformats.org/wordprocessingml/2006/main" xmlns:w14="http://schemas.microsoft.com/office/word/2010/wordml" xmlns:w15="http://schemas.microsoft.com/office/word/2012/wordml" xmlns:w16cid="http://schemas.microsoft.com/office/word/2016/wordml/cid" xmlns:w16se="http://schemas.microsoft.com/office/word/2015/wordml/symex" xmlns:wpg="http://schemas.microsoft.com/office/word/2010/wordprocessingGroup" xmlns:wpi="http://schemas.microsoft.com/office/word/2010/wordprocessingInk" xmlns:wps="http://schemas.microsoft.com/office/word/2010/wordprocessingShape" xmlns:a14="http://schemas.microsoft.com/office/drawing/2010/main" val="0"/>
                         </a:ext>
                       </a:extLst>
                     </a:blip>
@@ -1960,8 +2186,8 @@
           </wp:inline>
         </w:drawing>
       </w:r>
-      <w:bookmarkStart w:id="1" w:name="_GoBack"/>
-      <w:bookmarkEnd w:id="1"/>
+      <w:bookmarkStart w:id="0" w:name="_GoBack"/>
+      <w:bookmarkEnd w:id="0"/>
     </w:p>
     <w:p>
       <w:r>
@@ -2059,7 +2285,7 @@
                     </pic:cNvPicPr>
                   </pic:nvPicPr>
                   <pic:blipFill>
-                    <a:blip r:embed="rId23" cstate="print"/>
+                    <a:blip r:embed="rId24" cstate="print"/>
                     <a:srcRect/>
                     <a:stretch>
                       <a:fillRect/>
@@ -2134,7 +2360,7 @@
                     </pic:cNvPicPr>
                   </pic:nvPicPr>
                   <pic:blipFill>
-                    <a:blip r:embed="rId24" cstate="print"/>
+                    <a:blip r:embed="rId25" cstate="print"/>
                     <a:srcRect/>
                     <a:stretch>
                       <a:fillRect/>
@@ -2217,7 +2443,7 @@
                     </pic:cNvPicPr>
                   </pic:nvPicPr>
                   <pic:blipFill>
-                    <a:blip r:embed="rId25" cstate="print"/>
+                    <a:blip r:embed="rId26" cstate="print"/>
                     <a:srcRect/>
                     <a:stretch>
                       <a:fillRect/>
@@ -2289,7 +2515,7 @@
                     </pic:cNvPicPr>
                   </pic:nvPicPr>
                   <pic:blipFill>
-                    <a:blip r:embed="rId26" cstate="print"/>
+                    <a:blip r:embed="rId27" cstate="print"/>
                     <a:srcRect/>
                     <a:stretch>
                       <a:fillRect/>
@@ -2471,7 +2697,7 @@
                     </pic:cNvPicPr>
                   </pic:nvPicPr>
                   <pic:blipFill>
-                    <a:blip r:embed="rId27" cstate="print"/>
+                    <a:blip r:embed="rId28" cstate="print"/>
                     <a:srcRect/>
                     <a:stretch>
                       <a:fillRect/>
@@ -2579,7 +2805,7 @@
                     </pic:cNvPicPr>
                   </pic:nvPicPr>
                   <pic:blipFill>
-                    <a:blip r:embed="rId28" cstate="print"/>
+                    <a:blip r:embed="rId29" cstate="print"/>
                     <a:srcRect/>
                     <a:stretch>
                       <a:fillRect/>
@@ -2633,7 +2859,7 @@
                     </pic:cNvPicPr>
                   </pic:nvPicPr>
                   <pic:blipFill>
-                    <a:blip r:embed="rId29" cstate="print"/>
+                    <a:blip r:embed="rId30" cstate="print"/>
                     <a:srcRect/>
                     <a:stretch>
                       <a:fillRect/>
@@ -2706,7 +2932,7 @@
                     </pic:cNvPicPr>
                   </pic:nvPicPr>
                   <pic:blipFill>
-                    <a:blip r:embed="rId30" cstate="print"/>
+                    <a:blip r:embed="rId31" cstate="print"/>
                     <a:srcRect/>
                     <a:stretch>
                       <a:fillRect/>
@@ -2856,7 +3082,7 @@
                     </pic:cNvPicPr>
                   </pic:nvPicPr>
                   <pic:blipFill>
-                    <a:blip r:embed="rId31" cstate="print"/>
+                    <a:blip r:embed="rId32" cstate="print"/>
                     <a:srcRect/>
                     <a:stretch>
                       <a:fillRect/>
@@ -2956,7 +3182,7 @@
                     </pic:cNvPicPr>
                   </pic:nvPicPr>
                   <pic:blipFill>
-                    <a:blip r:embed="rId32" cstate="print"/>
+                    <a:blip r:embed="rId33" cstate="print"/>
                     <a:srcRect/>
                     <a:stretch>
                       <a:fillRect/>
@@ -3010,7 +3236,7 @@
                     </pic:cNvPicPr>
                   </pic:nvPicPr>
                   <pic:blipFill>
-                    <a:blip r:embed="rId33" cstate="print"/>
+                    <a:blip r:embed="rId34" cstate="print"/>
                     <a:srcRect/>
                     <a:stretch>
                       <a:fillRect/>
@@ -3096,7 +3322,7 @@
                     </pic:cNvPicPr>
                   </pic:nvPicPr>
                   <pic:blipFill>
-                    <a:blip r:embed="rId34" cstate="print"/>
+                    <a:blip r:embed="rId35" cstate="print"/>
                     <a:srcRect/>
                     <a:stretch>
                       <a:fillRect/>
@@ -3247,7 +3473,7 @@
                     </pic:cNvPicPr>
                   </pic:nvPicPr>
                   <pic:blipFill>
-                    <a:blip r:embed="rId35" cstate="print"/>
+                    <a:blip r:embed="rId36" cstate="print"/>
                     <a:srcRect/>
                     <a:stretch>
                       <a:fillRect/>
@@ -3347,7 +3573,7 @@
                     </pic:cNvPicPr>
                   </pic:nvPicPr>
                   <pic:blipFill>
-                    <a:blip r:embed="rId36" cstate="print"/>
+                    <a:blip r:embed="rId37" cstate="print"/>
                     <a:srcRect/>
                     <a:stretch>
                       <a:fillRect/>
@@ -3401,7 +3627,7 @@
                     </pic:cNvPicPr>
                   </pic:nvPicPr>
                   <pic:blipFill>
-                    <a:blip r:embed="rId37" cstate="print"/>
+                    <a:blip r:embed="rId38" cstate="print"/>
                     <a:srcRect/>
                     <a:stretch>
                       <a:fillRect/>
@@ -3487,7 +3713,7 @@
                     </pic:cNvPicPr>
                   </pic:nvPicPr>
                   <pic:blipFill>
-                    <a:blip r:embed="rId38" cstate="print"/>
+                    <a:blip r:embed="rId39" cstate="print"/>
                     <a:srcRect/>
                     <a:stretch>
                       <a:fillRect/>
@@ -3595,7 +3821,7 @@
                     </pic:cNvPicPr>
                   </pic:nvPicPr>
                   <pic:blipFill>
-                    <a:blip r:embed="rId39" cstate="print"/>
+                    <a:blip r:embed="rId40" cstate="print"/>
                     <a:srcRect/>
                     <a:stretch>
                       <a:fillRect/>
@@ -3695,7 +3921,7 @@
                     </pic:cNvPicPr>
                   </pic:nvPicPr>
                   <pic:blipFill>
-                    <a:blip r:embed="rId40" cstate="print"/>
+                    <a:blip r:embed="rId41" cstate="print"/>
                     <a:srcRect/>
                     <a:stretch>
                       <a:fillRect/>
@@ -3749,7 +3975,7 @@
                     </pic:cNvPicPr>
                   </pic:nvPicPr>
                   <pic:blipFill>
-                    <a:blip r:embed="rId41" cstate="print"/>
+                    <a:blip r:embed="rId42" cstate="print"/>
                     <a:srcRect/>
                     <a:stretch>
                       <a:fillRect/>
@@ -3835,7 +4061,7 @@
                     </pic:cNvPicPr>
                   </pic:nvPicPr>
                   <pic:blipFill>
-                    <a:blip r:embed="rId42" cstate="print"/>
+                    <a:blip r:embed="rId43" cstate="print"/>
                     <a:srcRect/>
                     <a:stretch>
                       <a:fillRect/>
@@ -3986,7 +4212,7 @@
                     </pic:cNvPicPr>
                   </pic:nvPicPr>
                   <pic:blipFill>
-                    <a:blip r:embed="rId43" cstate="print"/>
+                    <a:blip r:embed="rId44" cstate="print"/>
                     <a:srcRect/>
                     <a:stretch>
                       <a:fillRect/>
@@ -4086,7 +4312,7 @@
                     </pic:cNvPicPr>
                   </pic:nvPicPr>
                   <pic:blipFill>
-                    <a:blip r:embed="rId44" cstate="print"/>
+                    <a:blip r:embed="rId45" cstate="print"/>
                     <a:srcRect/>
                     <a:stretch>
                       <a:fillRect/>
@@ -4140,7 +4366,7 @@
                     </pic:cNvPicPr>
                   </pic:nvPicPr>
                   <pic:blipFill>
-                    <a:blip r:embed="rId45" cstate="print"/>
+                    <a:blip r:embed="rId46" cstate="print"/>
                     <a:srcRect/>
                     <a:stretch>
                       <a:fillRect/>
@@ -4226,7 +4452,7 @@
                     </pic:cNvPicPr>
                   </pic:nvPicPr>
                   <pic:blipFill>
-                    <a:blip r:embed="rId46" cstate="print"/>
+                    <a:blip r:embed="rId47" cstate="print"/>
                     <a:srcRect/>
                     <a:stretch>
                       <a:fillRect/>
@@ -4334,7 +4560,7 @@
                     </pic:cNvPicPr>
                   </pic:nvPicPr>
                   <pic:blipFill>
-                    <a:blip r:embed="rId47" cstate="print"/>
+                    <a:blip r:embed="rId48" cstate="print"/>
                     <a:srcRect/>
                     <a:stretch>
                       <a:fillRect/>
@@ -4434,7 +4660,7 @@
                     </pic:cNvPicPr>
                   </pic:nvPicPr>
                   <pic:blipFill>
-                    <a:blip r:embed="rId48" cstate="print"/>
+                    <a:blip r:embed="rId49" cstate="print"/>
                     <a:srcRect/>
                     <a:stretch>
                       <a:fillRect/>
@@ -4488,7 +4714,7 @@
                     </pic:cNvPicPr>
                   </pic:nvPicPr>
                   <pic:blipFill>
-                    <a:blip r:embed="rId49" cstate="print"/>
+                    <a:blip r:embed="rId50" cstate="print"/>
                     <a:srcRect/>
                     <a:stretch>
                       <a:fillRect/>
@@ -4574,7 +4800,7 @@
                     </pic:cNvPicPr>
                   </pic:nvPicPr>
                   <pic:blipFill>
-                    <a:blip r:embed="rId50" cstate="print"/>
+                    <a:blip r:embed="rId51" cstate="print"/>
                     <a:srcRect/>
                     <a:stretch>
                       <a:fillRect/>
@@ -4654,6 +4880,127 @@
     </w:sectPr>
   </w:body>
 </w:document>
+</file>
+
+<file path=word/numbering.xml><?xml version="1.0" encoding="utf-8"?>
+<w:numbering xmlns:ve="http://schemas.openxmlformats.org/markup-compatibility/2006" xmlns:o="urn:schemas-microsoft-com:office:office" xmlns:r="http://schemas.openxmlformats.org/officeDocument/2006/relationships" xmlns:m="http://schemas.openxmlformats.org/officeDocument/2006/math" xmlns:v="urn:schemas-microsoft-com:vml" xmlns:wp="http://schemas.openxmlformats.org/drawingml/2006/wordprocessingDrawing" xmlns:w10="urn:schemas-microsoft-com:office:word" xmlns:w="http://schemas.openxmlformats.org/wordprocessingml/2006/main" xmlns:wne="http://schemas.microsoft.com/office/word/2006/wordml">
+  <w:abstractNum w:abstractNumId="0">
+    <w:nsid w:val="3DD847CC"/>
+    <w:multiLevelType w:val="hybridMultilevel"/>
+    <w:tmpl w:val="60028396"/>
+    <w:lvl w:ilvl="0" w:tplc="04090001">
+      <w:start w:val="1"/>
+      <w:numFmt w:val="bullet"/>
+      <w:lvlText w:val=""/>
+      <w:lvlJc w:val="left"/>
+      <w:pPr>
+        <w:ind w:left="720" w:hanging="360"/>
+      </w:pPr>
+      <w:rPr>
+        <w:rFonts w:ascii="Symbol" w:hAnsi="Symbol" w:hint="default"/>
+      </w:rPr>
+    </w:lvl>
+    <w:lvl w:ilvl="1" w:tplc="04090003" w:tentative="1">
+      <w:start w:val="1"/>
+      <w:numFmt w:val="bullet"/>
+      <w:lvlText w:val="o"/>
+      <w:lvlJc w:val="left"/>
+      <w:pPr>
+        <w:ind w:left="1440" w:hanging="360"/>
+      </w:pPr>
+      <w:rPr>
+        <w:rFonts w:ascii="Courier New" w:hAnsi="Courier New" w:cs="Courier New" w:hint="default"/>
+      </w:rPr>
+    </w:lvl>
+    <w:lvl w:ilvl="2" w:tplc="04090005" w:tentative="1">
+      <w:start w:val="1"/>
+      <w:numFmt w:val="bullet"/>
+      <w:lvlText w:val=""/>
+      <w:lvlJc w:val="left"/>
+      <w:pPr>
+        <w:ind w:left="2160" w:hanging="360"/>
+      </w:pPr>
+      <w:rPr>
+        <w:rFonts w:ascii="Wingdings" w:hAnsi="Wingdings" w:hint="default"/>
+      </w:rPr>
+    </w:lvl>
+    <w:lvl w:ilvl="3" w:tplc="04090001" w:tentative="1">
+      <w:start w:val="1"/>
+      <w:numFmt w:val="bullet"/>
+      <w:lvlText w:val=""/>
+      <w:lvlJc w:val="left"/>
+      <w:pPr>
+        <w:ind w:left="2880" w:hanging="360"/>
+      </w:pPr>
+      <w:rPr>
+        <w:rFonts w:ascii="Symbol" w:hAnsi="Symbol" w:hint="default"/>
+      </w:rPr>
+    </w:lvl>
+    <w:lvl w:ilvl="4" w:tplc="04090003" w:tentative="1">
+      <w:start w:val="1"/>
+      <w:numFmt w:val="bullet"/>
+      <w:lvlText w:val="o"/>
+      <w:lvlJc w:val="left"/>
+      <w:pPr>
+        <w:ind w:left="3600" w:hanging="360"/>
+      </w:pPr>
+      <w:rPr>
+        <w:rFonts w:ascii="Courier New" w:hAnsi="Courier New" w:cs="Courier New" w:hint="default"/>
+      </w:rPr>
+    </w:lvl>
+    <w:lvl w:ilvl="5" w:tplc="04090005" w:tentative="1">
+      <w:start w:val="1"/>
+      <w:numFmt w:val="bullet"/>
+      <w:lvlText w:val=""/>
+      <w:lvlJc w:val="left"/>
+      <w:pPr>
+        <w:ind w:left="4320" w:hanging="360"/>
+      </w:pPr>
+      <w:rPr>
+        <w:rFonts w:ascii="Wingdings" w:hAnsi="Wingdings" w:hint="default"/>
+      </w:rPr>
+    </w:lvl>
+    <w:lvl w:ilvl="6" w:tplc="04090001" w:tentative="1">
+      <w:start w:val="1"/>
+      <w:numFmt w:val="bullet"/>
+      <w:lvlText w:val=""/>
+      <w:lvlJc w:val="left"/>
+      <w:pPr>
+        <w:ind w:left="5040" w:hanging="360"/>
+      </w:pPr>
+      <w:rPr>
+        <w:rFonts w:ascii="Symbol" w:hAnsi="Symbol" w:hint="default"/>
+      </w:rPr>
+    </w:lvl>
+    <w:lvl w:ilvl="7" w:tplc="04090003" w:tentative="1">
+      <w:start w:val="1"/>
+      <w:numFmt w:val="bullet"/>
+      <w:lvlText w:val="o"/>
+      <w:lvlJc w:val="left"/>
+      <w:pPr>
+        <w:ind w:left="5760" w:hanging="360"/>
+      </w:pPr>
+      <w:rPr>
+        <w:rFonts w:ascii="Courier New" w:hAnsi="Courier New" w:cs="Courier New" w:hint="default"/>
+      </w:rPr>
+    </w:lvl>
+    <w:lvl w:ilvl="8" w:tplc="04090005" w:tentative="1">
+      <w:start w:val="1"/>
+      <w:numFmt w:val="bullet"/>
+      <w:lvlText w:val=""/>
+      <w:lvlJc w:val="left"/>
+      <w:pPr>
+        <w:ind w:left="6480" w:hanging="360"/>
+      </w:pPr>
+      <w:rPr>
+        <w:rFonts w:ascii="Wingdings" w:hAnsi="Wingdings" w:hint="default"/>
+      </w:rPr>
+    </w:lvl>
+  </w:abstractNum>
+  <w:num w:numId="1">
+    <w:abstractNumId w:val="0"/>
+  </w:num>
+</w:numbering>
 </file>
 
 <file path=word/styles.xml><?xml version="1.0" encoding="utf-8"?>
@@ -4866,6 +5213,7 @@
   <w:style w:type="character" w:default="1" w:styleId="DefaultParagraphFont">
     <w:name w:val="Default Paragraph Font"/>
     <w:uiPriority w:val="1"/>
+    <w:semiHidden/>
     <w:unhideWhenUsed/>
   </w:style>
   <w:style w:type="table" w:default="1" w:styleId="TableNormal">
@@ -4999,6 +5347,17 @@
       <w:sz w:val="16"/>
       <w:szCs w:val="16"/>
     </w:rPr>
+  </w:style>
+  <w:style w:type="paragraph" w:styleId="ListParagraph">
+    <w:name w:val="List Paragraph"/>
+    <w:basedOn w:val="Normal"/>
+    <w:uiPriority w:val="34"/>
+    <w:qFormat/>
+    <w:rsid w:val="001D44DB"/>
+    <w:pPr>
+      <w:ind w:left="720"/>
+      <w:contextualSpacing/>
+    </w:pPr>
   </w:style>
 </w:styles>
 </file>
@@ -5258,7 +5617,7 @@
   <a:extraClrSchemeLst/>
   <a:extLst>
     <a:ext uri="{05A4C25C-085E-4340-85A3-A5531E510DB2}">
-      <thm15:themeFamily xmlns:thm15="http://schemas.microsoft.com/office/thememl/2012/main" xmlns="" name="Office Theme" id="{62F939B6-93AF-4DB8-9C6B-D6C7DFDC589F}" vid="{4A3C46E8-61CC-4603-A589-7422A47A8E4A}"/>
+      <thm15:themeFamily xmlns="" xmlns:thm15="http://schemas.microsoft.com/office/thememl/2012/main" name="Office Theme" id="{62F939B6-93AF-4DB8-9C6B-D6C7DFDC589F}" vid="{4A3C46E8-61CC-4603-A589-7422A47A8E4A}"/>
     </a:ext>
   </a:extLst>
 </a:theme>
@@ -5269,7 +5628,7 @@
 </file>
 
 <file path=customXml/itemProps1.xml><?xml version="1.0" encoding="utf-8"?>
-<ds:datastoreItem xmlns:ds="http://schemas.openxmlformats.org/officeDocument/2006/customXml" ds:itemID="{19871F8C-7A9E-4104-84DB-171A1A5AE528}">
+<ds:datastoreItem xmlns:ds="http://schemas.openxmlformats.org/officeDocument/2006/customXml" ds:itemID="{6CBC24BD-03FB-4778-9FB2-CBDB67E0DF82}">
   <ds:schemaRefs>
     <ds:schemaRef ds:uri="http://schemas.openxmlformats.org/officeDocument/2006/bibliography"/>
   </ds:schemaRefs>

</xml_diff>